<commit_message>
first commit m3a salim
</commit_message>
<xml_diff>
--- a/VueJS 3.docx
+++ b/VueJS 3.docx
@@ -10,7 +10,6 @@
           <w:szCs w:val="32"/>
         </w:rPr>
       </w:pPr>
-      <w:bookmarkStart w:id="0" w:name="_GoBack"/>
       <w:proofErr w:type="spellStart"/>
       <w:r>
         <w:rPr>
@@ -28,7 +27,6 @@
         <w:t xml:space="preserve"> 3</w:t>
       </w:r>
     </w:p>
-    <w:bookmarkEnd w:id="0"/>
     <w:p>
       <w:r>
         <w:rPr>
@@ -655,10 +653,2663 @@
       </w:tr>
     </w:tbl>
     <w:p/>
+    <w:p>
+      <w:r>
+        <w:t>Redirection Buttons:</w:t>
+      </w:r>
+    </w:p>
+    <w:p>
+      <w:pPr>
+        <w:shd w:val="clear" w:color="auto" w:fill="292D3E"/>
+        <w:spacing w:after="0" w:line="285" w:lineRule="atLeast"/>
+        <w:rPr>
+          <w:rFonts w:ascii="Consolas" w:eastAsia="Times New Roman" w:hAnsi="Consolas" w:cs="Times New Roman"/>
+          <w:color w:val="A6ACCD"/>
+          <w:sz w:val="21"/>
+          <w:szCs w:val="21"/>
+        </w:rPr>
+      </w:pPr>
+      <w:r>
+        <w:rPr>
+          <w:rFonts w:ascii="Consolas" w:eastAsia="Times New Roman" w:hAnsi="Consolas" w:cs="Times New Roman"/>
+          <w:color w:val="89DDFF"/>
+          <w:sz w:val="21"/>
+          <w:szCs w:val="21"/>
+        </w:rPr>
+        <w:t>&lt;</w:t>
+      </w:r>
+      <w:r>
+        <w:rPr>
+          <w:rFonts w:ascii="Consolas" w:eastAsia="Times New Roman" w:hAnsi="Consolas" w:cs="Times New Roman"/>
+          <w:color w:val="F07178"/>
+          <w:sz w:val="21"/>
+          <w:szCs w:val="21"/>
+        </w:rPr>
+        <w:t>button</w:t>
+      </w:r>
+      <w:r>
+        <w:rPr>
+          <w:rFonts w:ascii="Consolas" w:eastAsia="Times New Roman" w:hAnsi="Consolas" w:cs="Times New Roman"/>
+          <w:color w:val="A6ACCD"/>
+          <w:sz w:val="21"/>
+          <w:szCs w:val="21"/>
+        </w:rPr>
+        <w:t> </w:t>
+      </w:r>
+      <w:r>
+        <w:rPr>
+          <w:rFonts w:ascii="Consolas" w:eastAsia="Times New Roman" w:hAnsi="Consolas" w:cs="Times New Roman"/>
+          <w:color w:val="89DDFF"/>
+          <w:sz w:val="21"/>
+          <w:szCs w:val="21"/>
+        </w:rPr>
+        <w:t>@</w:t>
+      </w:r>
+      <w:r>
+        <w:rPr>
+          <w:rFonts w:ascii="Consolas" w:eastAsia="Times New Roman" w:hAnsi="Consolas" w:cs="Times New Roman"/>
+          <w:i/>
+          <w:iCs/>
+          <w:color w:val="C792EA"/>
+          <w:sz w:val="21"/>
+          <w:szCs w:val="21"/>
+        </w:rPr>
+        <w:t>click</w:t>
+      </w:r>
+      <w:r>
+        <w:rPr>
+          <w:rFonts w:ascii="Consolas" w:eastAsia="Times New Roman" w:hAnsi="Consolas" w:cs="Times New Roman"/>
+          <w:color w:val="89DDFF"/>
+          <w:sz w:val="21"/>
+          <w:szCs w:val="21"/>
+        </w:rPr>
+        <w:t>="</w:t>
+      </w:r>
+      <w:r>
+        <w:rPr>
+          <w:rFonts w:ascii="Consolas" w:eastAsia="Times New Roman" w:hAnsi="Consolas" w:cs="Times New Roman"/>
+          <w:color w:val="A6ACCD"/>
+          <w:sz w:val="21"/>
+          <w:szCs w:val="21"/>
+        </w:rPr>
+        <w:t>Previous</w:t>
+      </w:r>
+      <w:r>
+        <w:rPr>
+          <w:rFonts w:ascii="Consolas" w:eastAsia="Times New Roman" w:hAnsi="Consolas" w:cs="Times New Roman"/>
+          <w:color w:val="89DDFF"/>
+          <w:sz w:val="21"/>
+          <w:szCs w:val="21"/>
+        </w:rPr>
+        <w:t>"</w:t>
+      </w:r>
+      <w:r>
+        <w:rPr>
+          <w:rFonts w:ascii="Consolas" w:eastAsia="Times New Roman" w:hAnsi="Consolas" w:cs="Times New Roman"/>
+          <w:color w:val="A6ACCD"/>
+          <w:sz w:val="21"/>
+          <w:szCs w:val="21"/>
+        </w:rPr>
+        <w:t> </w:t>
+      </w:r>
+      <w:r>
+        <w:rPr>
+          <w:rFonts w:ascii="Consolas" w:eastAsia="Times New Roman" w:hAnsi="Consolas" w:cs="Times New Roman"/>
+          <w:i/>
+          <w:iCs/>
+          <w:color w:val="C792EA"/>
+          <w:sz w:val="21"/>
+          <w:szCs w:val="21"/>
+        </w:rPr>
+        <w:t>class</w:t>
+      </w:r>
+      <w:r>
+        <w:rPr>
+          <w:rFonts w:ascii="Consolas" w:eastAsia="Times New Roman" w:hAnsi="Consolas" w:cs="Times New Roman"/>
+          <w:color w:val="A6ACCD"/>
+          <w:sz w:val="21"/>
+          <w:szCs w:val="21"/>
+        </w:rPr>
+        <w:t>=</w:t>
+      </w:r>
+      <w:r>
+        <w:rPr>
+          <w:rFonts w:ascii="Consolas" w:eastAsia="Times New Roman" w:hAnsi="Consolas" w:cs="Times New Roman"/>
+          <w:color w:val="89DDFF"/>
+          <w:sz w:val="21"/>
+          <w:szCs w:val="21"/>
+        </w:rPr>
+        <w:t>"</w:t>
+      </w:r>
+      <w:r>
+        <w:rPr>
+          <w:rFonts w:ascii="Consolas" w:eastAsia="Times New Roman" w:hAnsi="Consolas" w:cs="Times New Roman"/>
+          <w:color w:val="C3E88D"/>
+          <w:sz w:val="21"/>
+          <w:szCs w:val="21"/>
+        </w:rPr>
+        <w:t>btn btn-danger mx-1</w:t>
+      </w:r>
+      <w:r>
+        <w:rPr>
+          <w:rFonts w:ascii="Consolas" w:eastAsia="Times New Roman" w:hAnsi="Consolas" w:cs="Times New Roman"/>
+          <w:color w:val="89DDFF"/>
+          <w:sz w:val="21"/>
+          <w:szCs w:val="21"/>
+        </w:rPr>
+        <w:t>"&gt;</w:t>
+      </w:r>
+      <w:r>
+        <w:rPr>
+          <w:rFonts w:ascii="Consolas" w:eastAsia="Times New Roman" w:hAnsi="Consolas" w:cs="Times New Roman"/>
+          <w:color w:val="A6ACCD"/>
+          <w:sz w:val="21"/>
+          <w:szCs w:val="21"/>
+        </w:rPr>
+        <w:t>Previous</w:t>
+      </w:r>
+      <w:r>
+        <w:rPr>
+          <w:rFonts w:ascii="Consolas" w:eastAsia="Times New Roman" w:hAnsi="Consolas" w:cs="Times New Roman"/>
+          <w:color w:val="89DDFF"/>
+          <w:sz w:val="21"/>
+          <w:szCs w:val="21"/>
+        </w:rPr>
+        <w:t>&lt;/</w:t>
+      </w:r>
+      <w:r>
+        <w:rPr>
+          <w:rFonts w:ascii="Consolas" w:eastAsia="Times New Roman" w:hAnsi="Consolas" w:cs="Times New Roman"/>
+          <w:color w:val="F07178"/>
+          <w:sz w:val="21"/>
+          <w:szCs w:val="21"/>
+        </w:rPr>
+        <w:t>button</w:t>
+      </w:r>
+      <w:r>
+        <w:rPr>
+          <w:rFonts w:ascii="Consolas" w:eastAsia="Times New Roman" w:hAnsi="Consolas" w:cs="Times New Roman"/>
+          <w:color w:val="89DDFF"/>
+          <w:sz w:val="21"/>
+          <w:szCs w:val="21"/>
+        </w:rPr>
+        <w:t>&gt;</w:t>
+      </w:r>
+    </w:p>
+    <w:p>
+      <w:pPr>
+        <w:shd w:val="clear" w:color="auto" w:fill="292D3E"/>
+        <w:spacing w:after="0" w:line="285" w:lineRule="atLeast"/>
+        <w:rPr>
+          <w:rFonts w:ascii="Consolas" w:eastAsia="Times New Roman" w:hAnsi="Consolas" w:cs="Times New Roman"/>
+          <w:color w:val="A6ACCD"/>
+          <w:sz w:val="21"/>
+          <w:szCs w:val="21"/>
+        </w:rPr>
+      </w:pPr>
+      <w:r>
+        <w:rPr>
+          <w:rFonts w:ascii="Consolas" w:eastAsia="Times New Roman" w:hAnsi="Consolas" w:cs="Times New Roman"/>
+          <w:color w:val="89DDFF"/>
+          <w:sz w:val="21"/>
+          <w:szCs w:val="21"/>
+        </w:rPr>
+        <w:t>&lt;</w:t>
+      </w:r>
+      <w:r>
+        <w:rPr>
+          <w:rFonts w:ascii="Consolas" w:eastAsia="Times New Roman" w:hAnsi="Consolas" w:cs="Times New Roman"/>
+          <w:color w:val="F07178"/>
+          <w:sz w:val="21"/>
+          <w:szCs w:val="21"/>
+        </w:rPr>
+        <w:t>button</w:t>
+      </w:r>
+      <w:r>
+        <w:rPr>
+          <w:rFonts w:ascii="Consolas" w:eastAsia="Times New Roman" w:hAnsi="Consolas" w:cs="Times New Roman"/>
+          <w:color w:val="A6ACCD"/>
+          <w:sz w:val="21"/>
+          <w:szCs w:val="21"/>
+        </w:rPr>
+        <w:t> </w:t>
+      </w:r>
+      <w:r>
+        <w:rPr>
+          <w:rFonts w:ascii="Consolas" w:eastAsia="Times New Roman" w:hAnsi="Consolas" w:cs="Times New Roman"/>
+          <w:color w:val="89DDFF"/>
+          <w:sz w:val="21"/>
+          <w:szCs w:val="21"/>
+        </w:rPr>
+        <w:t>@</w:t>
+      </w:r>
+      <w:r>
+        <w:rPr>
+          <w:rFonts w:ascii="Consolas" w:eastAsia="Times New Roman" w:hAnsi="Consolas" w:cs="Times New Roman"/>
+          <w:i/>
+          <w:iCs/>
+          <w:color w:val="C792EA"/>
+          <w:sz w:val="21"/>
+          <w:szCs w:val="21"/>
+        </w:rPr>
+        <w:t>click</w:t>
+      </w:r>
+      <w:r>
+        <w:rPr>
+          <w:rFonts w:ascii="Consolas" w:eastAsia="Times New Roman" w:hAnsi="Consolas" w:cs="Times New Roman"/>
+          <w:color w:val="89DDFF"/>
+          <w:sz w:val="21"/>
+          <w:szCs w:val="21"/>
+        </w:rPr>
+        <w:t>="</w:t>
+      </w:r>
+      <w:r>
+        <w:rPr>
+          <w:rFonts w:ascii="Consolas" w:eastAsia="Times New Roman" w:hAnsi="Consolas" w:cs="Times New Roman"/>
+          <w:color w:val="A6ACCD"/>
+          <w:sz w:val="21"/>
+          <w:szCs w:val="21"/>
+        </w:rPr>
+        <w:t>Redirect</w:t>
+      </w:r>
+      <w:r>
+        <w:rPr>
+          <w:rFonts w:ascii="Consolas" w:eastAsia="Times New Roman" w:hAnsi="Consolas" w:cs="Times New Roman"/>
+          <w:color w:val="89DDFF"/>
+          <w:sz w:val="21"/>
+          <w:szCs w:val="21"/>
+        </w:rPr>
+        <w:t>"</w:t>
+      </w:r>
+      <w:r>
+        <w:rPr>
+          <w:rFonts w:ascii="Consolas" w:eastAsia="Times New Roman" w:hAnsi="Consolas" w:cs="Times New Roman"/>
+          <w:color w:val="A6ACCD"/>
+          <w:sz w:val="21"/>
+          <w:szCs w:val="21"/>
+        </w:rPr>
+        <w:t> </w:t>
+      </w:r>
+      <w:r>
+        <w:rPr>
+          <w:rFonts w:ascii="Consolas" w:eastAsia="Times New Roman" w:hAnsi="Consolas" w:cs="Times New Roman"/>
+          <w:i/>
+          <w:iCs/>
+          <w:color w:val="C792EA"/>
+          <w:sz w:val="21"/>
+          <w:szCs w:val="21"/>
+        </w:rPr>
+        <w:t>class</w:t>
+      </w:r>
+      <w:r>
+        <w:rPr>
+          <w:rFonts w:ascii="Consolas" w:eastAsia="Times New Roman" w:hAnsi="Consolas" w:cs="Times New Roman"/>
+          <w:color w:val="A6ACCD"/>
+          <w:sz w:val="21"/>
+          <w:szCs w:val="21"/>
+        </w:rPr>
+        <w:t>=</w:t>
+      </w:r>
+      <w:r>
+        <w:rPr>
+          <w:rFonts w:ascii="Consolas" w:eastAsia="Times New Roman" w:hAnsi="Consolas" w:cs="Times New Roman"/>
+          <w:color w:val="89DDFF"/>
+          <w:sz w:val="21"/>
+          <w:szCs w:val="21"/>
+        </w:rPr>
+        <w:t>"</w:t>
+      </w:r>
+      <w:r>
+        <w:rPr>
+          <w:rFonts w:ascii="Consolas" w:eastAsia="Times New Roman" w:hAnsi="Consolas" w:cs="Times New Roman"/>
+          <w:color w:val="C3E88D"/>
+          <w:sz w:val="21"/>
+          <w:szCs w:val="21"/>
+        </w:rPr>
+        <w:t>btn btn-success mx-1</w:t>
+      </w:r>
+      <w:r>
+        <w:rPr>
+          <w:rFonts w:ascii="Consolas" w:eastAsia="Times New Roman" w:hAnsi="Consolas" w:cs="Times New Roman"/>
+          <w:color w:val="89DDFF"/>
+          <w:sz w:val="21"/>
+          <w:szCs w:val="21"/>
+        </w:rPr>
+        <w:t>"&gt;</w:t>
+      </w:r>
+      <w:r>
+        <w:rPr>
+          <w:rFonts w:ascii="Consolas" w:eastAsia="Times New Roman" w:hAnsi="Consolas" w:cs="Times New Roman"/>
+          <w:color w:val="A6ACCD"/>
+          <w:sz w:val="21"/>
+          <w:szCs w:val="21"/>
+        </w:rPr>
+        <w:t>Redirect</w:t>
+      </w:r>
+      <w:r>
+        <w:rPr>
+          <w:rFonts w:ascii="Consolas" w:eastAsia="Times New Roman" w:hAnsi="Consolas" w:cs="Times New Roman"/>
+          <w:color w:val="89DDFF"/>
+          <w:sz w:val="21"/>
+          <w:szCs w:val="21"/>
+        </w:rPr>
+        <w:t>&lt;/</w:t>
+      </w:r>
+      <w:r>
+        <w:rPr>
+          <w:rFonts w:ascii="Consolas" w:eastAsia="Times New Roman" w:hAnsi="Consolas" w:cs="Times New Roman"/>
+          <w:color w:val="F07178"/>
+          <w:sz w:val="21"/>
+          <w:szCs w:val="21"/>
+        </w:rPr>
+        <w:t>button</w:t>
+      </w:r>
+      <w:r>
+        <w:rPr>
+          <w:rFonts w:ascii="Consolas" w:eastAsia="Times New Roman" w:hAnsi="Consolas" w:cs="Times New Roman"/>
+          <w:color w:val="89DDFF"/>
+          <w:sz w:val="21"/>
+          <w:szCs w:val="21"/>
+        </w:rPr>
+        <w:t>&gt;</w:t>
+      </w:r>
+    </w:p>
+    <w:p>
+      <w:pPr>
+        <w:shd w:val="clear" w:color="auto" w:fill="292D3E"/>
+        <w:spacing w:after="0" w:line="285" w:lineRule="atLeast"/>
+        <w:rPr>
+          <w:rFonts w:ascii="Consolas" w:eastAsia="Times New Roman" w:hAnsi="Consolas" w:cs="Times New Roman"/>
+          <w:color w:val="A6ACCD"/>
+          <w:sz w:val="21"/>
+          <w:szCs w:val="21"/>
+        </w:rPr>
+      </w:pPr>
+      <w:r>
+        <w:rPr>
+          <w:rFonts w:ascii="Consolas" w:eastAsia="Times New Roman" w:hAnsi="Consolas" w:cs="Times New Roman"/>
+          <w:color w:val="89DDFF"/>
+          <w:sz w:val="21"/>
+          <w:szCs w:val="21"/>
+        </w:rPr>
+        <w:t>&lt;</w:t>
+      </w:r>
+      <w:r>
+        <w:rPr>
+          <w:rFonts w:ascii="Consolas" w:eastAsia="Times New Roman" w:hAnsi="Consolas" w:cs="Times New Roman"/>
+          <w:color w:val="F07178"/>
+          <w:sz w:val="21"/>
+          <w:szCs w:val="21"/>
+        </w:rPr>
+        <w:t>button</w:t>
+      </w:r>
+      <w:r>
+        <w:rPr>
+          <w:rFonts w:ascii="Consolas" w:eastAsia="Times New Roman" w:hAnsi="Consolas" w:cs="Times New Roman"/>
+          <w:color w:val="A6ACCD"/>
+          <w:sz w:val="21"/>
+          <w:szCs w:val="21"/>
+        </w:rPr>
+        <w:t> </w:t>
+      </w:r>
+      <w:r>
+        <w:rPr>
+          <w:rFonts w:ascii="Consolas" w:eastAsia="Times New Roman" w:hAnsi="Consolas" w:cs="Times New Roman"/>
+          <w:color w:val="89DDFF"/>
+          <w:sz w:val="21"/>
+          <w:szCs w:val="21"/>
+        </w:rPr>
+        <w:t>@</w:t>
+      </w:r>
+      <w:r>
+        <w:rPr>
+          <w:rFonts w:ascii="Consolas" w:eastAsia="Times New Roman" w:hAnsi="Consolas" w:cs="Times New Roman"/>
+          <w:i/>
+          <w:iCs/>
+          <w:color w:val="C792EA"/>
+          <w:sz w:val="21"/>
+          <w:szCs w:val="21"/>
+        </w:rPr>
+        <w:t>click</w:t>
+      </w:r>
+      <w:r>
+        <w:rPr>
+          <w:rFonts w:ascii="Consolas" w:eastAsia="Times New Roman" w:hAnsi="Consolas" w:cs="Times New Roman"/>
+          <w:color w:val="89DDFF"/>
+          <w:sz w:val="21"/>
+          <w:szCs w:val="21"/>
+        </w:rPr>
+        <w:t>="</w:t>
+      </w:r>
+      <w:r>
+        <w:rPr>
+          <w:rFonts w:ascii="Consolas" w:eastAsia="Times New Roman" w:hAnsi="Consolas" w:cs="Times New Roman"/>
+          <w:color w:val="A6ACCD"/>
+          <w:sz w:val="21"/>
+          <w:szCs w:val="21"/>
+        </w:rPr>
+        <w:t>Next</w:t>
+      </w:r>
+      <w:r>
+        <w:rPr>
+          <w:rFonts w:ascii="Consolas" w:eastAsia="Times New Roman" w:hAnsi="Consolas" w:cs="Times New Roman"/>
+          <w:color w:val="89DDFF"/>
+          <w:sz w:val="21"/>
+          <w:szCs w:val="21"/>
+        </w:rPr>
+        <w:t>"</w:t>
+      </w:r>
+      <w:r>
+        <w:rPr>
+          <w:rFonts w:ascii="Consolas" w:eastAsia="Times New Roman" w:hAnsi="Consolas" w:cs="Times New Roman"/>
+          <w:color w:val="A6ACCD"/>
+          <w:sz w:val="21"/>
+          <w:szCs w:val="21"/>
+        </w:rPr>
+        <w:t> </w:t>
+      </w:r>
+      <w:r>
+        <w:rPr>
+          <w:rFonts w:ascii="Consolas" w:eastAsia="Times New Roman" w:hAnsi="Consolas" w:cs="Times New Roman"/>
+          <w:i/>
+          <w:iCs/>
+          <w:color w:val="C792EA"/>
+          <w:sz w:val="21"/>
+          <w:szCs w:val="21"/>
+        </w:rPr>
+        <w:t>class</w:t>
+      </w:r>
+      <w:r>
+        <w:rPr>
+          <w:rFonts w:ascii="Consolas" w:eastAsia="Times New Roman" w:hAnsi="Consolas" w:cs="Times New Roman"/>
+          <w:color w:val="A6ACCD"/>
+          <w:sz w:val="21"/>
+          <w:szCs w:val="21"/>
+        </w:rPr>
+        <w:t>=</w:t>
+      </w:r>
+      <w:r>
+        <w:rPr>
+          <w:rFonts w:ascii="Consolas" w:eastAsia="Times New Roman" w:hAnsi="Consolas" w:cs="Times New Roman"/>
+          <w:color w:val="89DDFF"/>
+          <w:sz w:val="21"/>
+          <w:szCs w:val="21"/>
+        </w:rPr>
+        <w:t>"</w:t>
+      </w:r>
+      <w:proofErr w:type="spellStart"/>
+      <w:r>
+        <w:rPr>
+          <w:rFonts w:ascii="Consolas" w:eastAsia="Times New Roman" w:hAnsi="Consolas" w:cs="Times New Roman"/>
+          <w:color w:val="C3E88D"/>
+          <w:sz w:val="21"/>
+          <w:szCs w:val="21"/>
+        </w:rPr>
+        <w:t>btn</w:t>
+      </w:r>
+      <w:proofErr w:type="spellEnd"/>
+      <w:r>
+        <w:rPr>
+          <w:rFonts w:ascii="Consolas" w:eastAsia="Times New Roman" w:hAnsi="Consolas" w:cs="Times New Roman"/>
+          <w:color w:val="C3E88D"/>
+          <w:sz w:val="21"/>
+          <w:szCs w:val="21"/>
+        </w:rPr>
+        <w:t> </w:t>
+      </w:r>
+      <w:proofErr w:type="spellStart"/>
+      <w:r>
+        <w:rPr>
+          <w:rFonts w:ascii="Consolas" w:eastAsia="Times New Roman" w:hAnsi="Consolas" w:cs="Times New Roman"/>
+          <w:color w:val="C3E88D"/>
+          <w:sz w:val="21"/>
+          <w:szCs w:val="21"/>
+        </w:rPr>
+        <w:t>btn</w:t>
+      </w:r>
+      <w:proofErr w:type="spellEnd"/>
+      <w:r>
+        <w:rPr>
+          <w:rFonts w:ascii="Consolas" w:eastAsia="Times New Roman" w:hAnsi="Consolas" w:cs="Times New Roman"/>
+          <w:color w:val="C3E88D"/>
+          <w:sz w:val="21"/>
+          <w:szCs w:val="21"/>
+        </w:rPr>
+        <w:t>-info mx-1</w:t>
+      </w:r>
+      <w:r>
+        <w:rPr>
+          <w:rFonts w:ascii="Consolas" w:eastAsia="Times New Roman" w:hAnsi="Consolas" w:cs="Times New Roman"/>
+          <w:color w:val="89DDFF"/>
+          <w:sz w:val="21"/>
+          <w:szCs w:val="21"/>
+        </w:rPr>
+        <w:t>"&gt;</w:t>
+      </w:r>
+      <w:r>
+        <w:rPr>
+          <w:rFonts w:ascii="Consolas" w:eastAsia="Times New Roman" w:hAnsi="Consolas" w:cs="Times New Roman"/>
+          <w:color w:val="A6ACCD"/>
+          <w:sz w:val="21"/>
+          <w:szCs w:val="21"/>
+        </w:rPr>
+        <w:t>Next</w:t>
+      </w:r>
+      <w:r>
+        <w:rPr>
+          <w:rFonts w:ascii="Consolas" w:eastAsia="Times New Roman" w:hAnsi="Consolas" w:cs="Times New Roman"/>
+          <w:color w:val="89DDFF"/>
+          <w:sz w:val="21"/>
+          <w:szCs w:val="21"/>
+        </w:rPr>
+        <w:t>&lt;/</w:t>
+      </w:r>
+      <w:r>
+        <w:rPr>
+          <w:rFonts w:ascii="Consolas" w:eastAsia="Times New Roman" w:hAnsi="Consolas" w:cs="Times New Roman"/>
+          <w:color w:val="F07178"/>
+          <w:sz w:val="21"/>
+          <w:szCs w:val="21"/>
+        </w:rPr>
+        <w:t>button</w:t>
+      </w:r>
+      <w:r>
+        <w:rPr>
+          <w:rFonts w:ascii="Consolas" w:eastAsia="Times New Roman" w:hAnsi="Consolas" w:cs="Times New Roman"/>
+          <w:color w:val="89DDFF"/>
+          <w:sz w:val="21"/>
+          <w:szCs w:val="21"/>
+        </w:rPr>
+        <w:t>&gt;</w:t>
+      </w:r>
+    </w:p>
+    <w:p/>
+    <w:p>
+      <w:pPr>
+        <w:shd w:val="clear" w:color="auto" w:fill="292D3E"/>
+        <w:spacing w:after="0" w:line="285" w:lineRule="atLeast"/>
+        <w:rPr>
+          <w:rFonts w:ascii="Consolas" w:eastAsia="Times New Roman" w:hAnsi="Consolas" w:cs="Times New Roman"/>
+          <w:color w:val="A6ACCD"/>
+          <w:sz w:val="21"/>
+          <w:szCs w:val="21"/>
+        </w:rPr>
+      </w:pPr>
+      <w:proofErr w:type="gramStart"/>
+      <w:r>
+        <w:rPr>
+          <w:rFonts w:ascii="Consolas" w:eastAsia="Times New Roman" w:hAnsi="Consolas" w:cs="Times New Roman"/>
+          <w:color w:val="82AAFF"/>
+          <w:sz w:val="21"/>
+          <w:szCs w:val="21"/>
+        </w:rPr>
+        <w:t>Previous</w:t>
+      </w:r>
+      <w:r>
+        <w:rPr>
+          <w:rFonts w:ascii="Consolas" w:eastAsia="Times New Roman" w:hAnsi="Consolas" w:cs="Times New Roman"/>
+          <w:color w:val="89DDFF"/>
+          <w:sz w:val="21"/>
+          <w:szCs w:val="21"/>
+        </w:rPr>
+        <w:t>(</w:t>
+      </w:r>
+      <w:proofErr w:type="gramEnd"/>
+      <w:r>
+        <w:rPr>
+          <w:rFonts w:ascii="Consolas" w:eastAsia="Times New Roman" w:hAnsi="Consolas" w:cs="Times New Roman"/>
+          <w:color w:val="89DDFF"/>
+          <w:sz w:val="21"/>
+          <w:szCs w:val="21"/>
+        </w:rPr>
+        <w:t>){</w:t>
+      </w:r>
+    </w:p>
+    <w:p>
+      <w:pPr>
+        <w:shd w:val="clear" w:color="auto" w:fill="292D3E"/>
+        <w:spacing w:after="0" w:line="285" w:lineRule="atLeast"/>
+        <w:rPr>
+          <w:rFonts w:ascii="Consolas" w:eastAsia="Times New Roman" w:hAnsi="Consolas" w:cs="Times New Roman"/>
+          <w:color w:val="A6ACCD"/>
+          <w:sz w:val="21"/>
+          <w:szCs w:val="21"/>
+        </w:rPr>
+      </w:pPr>
+      <w:r>
+        <w:rPr>
+          <w:rFonts w:ascii="Consolas" w:eastAsia="Times New Roman" w:hAnsi="Consolas" w:cs="Times New Roman"/>
+          <w:color w:val="A6ACCD"/>
+          <w:sz w:val="21"/>
+          <w:szCs w:val="21"/>
+        </w:rPr>
+        <w:t>  </w:t>
+      </w:r>
+      <w:proofErr w:type="gramStart"/>
+      <w:r>
+        <w:rPr>
+          <w:rFonts w:ascii="Consolas" w:eastAsia="Times New Roman" w:hAnsi="Consolas" w:cs="Times New Roman"/>
+          <w:i/>
+          <w:iCs/>
+          <w:color w:val="FF5370"/>
+          <w:sz w:val="21"/>
+          <w:szCs w:val="21"/>
+        </w:rPr>
+        <w:t>this</w:t>
+      </w:r>
+      <w:r>
+        <w:rPr>
+          <w:rFonts w:ascii="Consolas" w:eastAsia="Times New Roman" w:hAnsi="Consolas" w:cs="Times New Roman"/>
+          <w:color w:val="89DDFF"/>
+          <w:sz w:val="21"/>
+          <w:szCs w:val="21"/>
+        </w:rPr>
+        <w:t>.</w:t>
+      </w:r>
+      <w:r>
+        <w:rPr>
+          <w:rFonts w:ascii="Consolas" w:eastAsia="Times New Roman" w:hAnsi="Consolas" w:cs="Times New Roman"/>
+          <w:color w:val="A6ACCD"/>
+          <w:sz w:val="21"/>
+          <w:szCs w:val="21"/>
+        </w:rPr>
+        <w:t>$</w:t>
+      </w:r>
+      <w:proofErr w:type="spellStart"/>
+      <w:proofErr w:type="gramEnd"/>
+      <w:r>
+        <w:rPr>
+          <w:rFonts w:ascii="Consolas" w:eastAsia="Times New Roman" w:hAnsi="Consolas" w:cs="Times New Roman"/>
+          <w:color w:val="A6ACCD"/>
+          <w:sz w:val="21"/>
+          <w:szCs w:val="21"/>
+        </w:rPr>
+        <w:t>router</w:t>
+      </w:r>
+      <w:r>
+        <w:rPr>
+          <w:rFonts w:ascii="Consolas" w:eastAsia="Times New Roman" w:hAnsi="Consolas" w:cs="Times New Roman"/>
+          <w:color w:val="89DDFF"/>
+          <w:sz w:val="21"/>
+          <w:szCs w:val="21"/>
+        </w:rPr>
+        <w:t>.</w:t>
+      </w:r>
+      <w:r>
+        <w:rPr>
+          <w:rFonts w:ascii="Consolas" w:eastAsia="Times New Roman" w:hAnsi="Consolas" w:cs="Times New Roman"/>
+          <w:color w:val="82AAFF"/>
+          <w:sz w:val="21"/>
+          <w:szCs w:val="21"/>
+        </w:rPr>
+        <w:t>go</w:t>
+      </w:r>
+      <w:proofErr w:type="spellEnd"/>
+      <w:r>
+        <w:rPr>
+          <w:rFonts w:ascii="Consolas" w:eastAsia="Times New Roman" w:hAnsi="Consolas" w:cs="Times New Roman"/>
+          <w:color w:val="A6ACCD"/>
+          <w:sz w:val="21"/>
+          <w:szCs w:val="21"/>
+        </w:rPr>
+        <w:t>(</w:t>
+      </w:r>
+      <w:r>
+        <w:rPr>
+          <w:rFonts w:ascii="Consolas" w:eastAsia="Times New Roman" w:hAnsi="Consolas" w:cs="Times New Roman"/>
+          <w:color w:val="C792EA"/>
+          <w:sz w:val="21"/>
+          <w:szCs w:val="21"/>
+        </w:rPr>
+        <w:t>-</w:t>
+      </w:r>
+      <w:r>
+        <w:rPr>
+          <w:rFonts w:ascii="Consolas" w:eastAsia="Times New Roman" w:hAnsi="Consolas" w:cs="Times New Roman"/>
+          <w:color w:val="F78C6C"/>
+          <w:sz w:val="21"/>
+          <w:szCs w:val="21"/>
+        </w:rPr>
+        <w:t>1</w:t>
+      </w:r>
+      <w:r>
+        <w:rPr>
+          <w:rFonts w:ascii="Consolas" w:eastAsia="Times New Roman" w:hAnsi="Consolas" w:cs="Times New Roman"/>
+          <w:color w:val="A6ACCD"/>
+          <w:sz w:val="21"/>
+          <w:szCs w:val="21"/>
+        </w:rPr>
+        <w:t>)</w:t>
+      </w:r>
+    </w:p>
+    <w:p>
+      <w:pPr>
+        <w:shd w:val="clear" w:color="auto" w:fill="292D3E"/>
+        <w:spacing w:after="0" w:line="285" w:lineRule="atLeast"/>
+        <w:rPr>
+          <w:rFonts w:ascii="Consolas" w:eastAsia="Times New Roman" w:hAnsi="Consolas" w:cs="Times New Roman"/>
+          <w:color w:val="A6ACCD"/>
+          <w:sz w:val="21"/>
+          <w:szCs w:val="21"/>
+        </w:rPr>
+      </w:pPr>
+      <w:r>
+        <w:rPr>
+          <w:rFonts w:ascii="Consolas" w:eastAsia="Times New Roman" w:hAnsi="Consolas" w:cs="Times New Roman"/>
+          <w:color w:val="89DDFF"/>
+          <w:sz w:val="21"/>
+          <w:szCs w:val="21"/>
+        </w:rPr>
+        <w:t>},</w:t>
+      </w:r>
+    </w:p>
+    <w:p>
+      <w:pPr>
+        <w:shd w:val="clear" w:color="auto" w:fill="292D3E"/>
+        <w:spacing w:after="0" w:line="285" w:lineRule="atLeast"/>
+        <w:rPr>
+          <w:rFonts w:ascii="Consolas" w:eastAsia="Times New Roman" w:hAnsi="Consolas" w:cs="Times New Roman"/>
+          <w:color w:val="A6ACCD"/>
+          <w:sz w:val="21"/>
+          <w:szCs w:val="21"/>
+        </w:rPr>
+      </w:pPr>
+      <w:proofErr w:type="gramStart"/>
+      <w:r>
+        <w:rPr>
+          <w:rFonts w:ascii="Consolas" w:eastAsia="Times New Roman" w:hAnsi="Consolas" w:cs="Times New Roman"/>
+          <w:color w:val="82AAFF"/>
+          <w:sz w:val="21"/>
+          <w:szCs w:val="21"/>
+        </w:rPr>
+        <w:t>Next</w:t>
+      </w:r>
+      <w:r>
+        <w:rPr>
+          <w:rFonts w:ascii="Consolas" w:eastAsia="Times New Roman" w:hAnsi="Consolas" w:cs="Times New Roman"/>
+          <w:color w:val="89DDFF"/>
+          <w:sz w:val="21"/>
+          <w:szCs w:val="21"/>
+        </w:rPr>
+        <w:t>(</w:t>
+      </w:r>
+      <w:proofErr w:type="gramEnd"/>
+      <w:r>
+        <w:rPr>
+          <w:rFonts w:ascii="Consolas" w:eastAsia="Times New Roman" w:hAnsi="Consolas" w:cs="Times New Roman"/>
+          <w:color w:val="89DDFF"/>
+          <w:sz w:val="21"/>
+          <w:szCs w:val="21"/>
+        </w:rPr>
+        <w:t>){</w:t>
+      </w:r>
+    </w:p>
+    <w:p>
+      <w:pPr>
+        <w:shd w:val="clear" w:color="auto" w:fill="292D3E"/>
+        <w:spacing w:after="0" w:line="285" w:lineRule="atLeast"/>
+        <w:rPr>
+          <w:rFonts w:ascii="Consolas" w:eastAsia="Times New Roman" w:hAnsi="Consolas" w:cs="Times New Roman"/>
+          <w:color w:val="A6ACCD"/>
+          <w:sz w:val="21"/>
+          <w:szCs w:val="21"/>
+        </w:rPr>
+      </w:pPr>
+      <w:r>
+        <w:rPr>
+          <w:rFonts w:ascii="Consolas" w:eastAsia="Times New Roman" w:hAnsi="Consolas" w:cs="Times New Roman"/>
+          <w:color w:val="A6ACCD"/>
+          <w:sz w:val="21"/>
+          <w:szCs w:val="21"/>
+        </w:rPr>
+        <w:t>  </w:t>
+      </w:r>
+      <w:proofErr w:type="gramStart"/>
+      <w:r>
+        <w:rPr>
+          <w:rFonts w:ascii="Consolas" w:eastAsia="Times New Roman" w:hAnsi="Consolas" w:cs="Times New Roman"/>
+          <w:i/>
+          <w:iCs/>
+          <w:color w:val="FF5370"/>
+          <w:sz w:val="21"/>
+          <w:szCs w:val="21"/>
+        </w:rPr>
+        <w:t>this</w:t>
+      </w:r>
+      <w:r>
+        <w:rPr>
+          <w:rFonts w:ascii="Consolas" w:eastAsia="Times New Roman" w:hAnsi="Consolas" w:cs="Times New Roman"/>
+          <w:color w:val="89DDFF"/>
+          <w:sz w:val="21"/>
+          <w:szCs w:val="21"/>
+        </w:rPr>
+        <w:t>.</w:t>
+      </w:r>
+      <w:r>
+        <w:rPr>
+          <w:rFonts w:ascii="Consolas" w:eastAsia="Times New Roman" w:hAnsi="Consolas" w:cs="Times New Roman"/>
+          <w:color w:val="A6ACCD"/>
+          <w:sz w:val="21"/>
+          <w:szCs w:val="21"/>
+        </w:rPr>
+        <w:t>$</w:t>
+      </w:r>
+      <w:proofErr w:type="spellStart"/>
+      <w:proofErr w:type="gramEnd"/>
+      <w:r>
+        <w:rPr>
+          <w:rFonts w:ascii="Consolas" w:eastAsia="Times New Roman" w:hAnsi="Consolas" w:cs="Times New Roman"/>
+          <w:color w:val="A6ACCD"/>
+          <w:sz w:val="21"/>
+          <w:szCs w:val="21"/>
+        </w:rPr>
+        <w:t>router</w:t>
+      </w:r>
+      <w:r>
+        <w:rPr>
+          <w:rFonts w:ascii="Consolas" w:eastAsia="Times New Roman" w:hAnsi="Consolas" w:cs="Times New Roman"/>
+          <w:color w:val="89DDFF"/>
+          <w:sz w:val="21"/>
+          <w:szCs w:val="21"/>
+        </w:rPr>
+        <w:t>.</w:t>
+      </w:r>
+      <w:r>
+        <w:rPr>
+          <w:rFonts w:ascii="Consolas" w:eastAsia="Times New Roman" w:hAnsi="Consolas" w:cs="Times New Roman"/>
+          <w:color w:val="82AAFF"/>
+          <w:sz w:val="21"/>
+          <w:szCs w:val="21"/>
+        </w:rPr>
+        <w:t>go</w:t>
+      </w:r>
+      <w:proofErr w:type="spellEnd"/>
+      <w:r>
+        <w:rPr>
+          <w:rFonts w:ascii="Consolas" w:eastAsia="Times New Roman" w:hAnsi="Consolas" w:cs="Times New Roman"/>
+          <w:color w:val="A6ACCD"/>
+          <w:sz w:val="21"/>
+          <w:szCs w:val="21"/>
+        </w:rPr>
+        <w:t>(</w:t>
+      </w:r>
+      <w:r>
+        <w:rPr>
+          <w:rFonts w:ascii="Consolas" w:eastAsia="Times New Roman" w:hAnsi="Consolas" w:cs="Times New Roman"/>
+          <w:color w:val="F78C6C"/>
+          <w:sz w:val="21"/>
+          <w:szCs w:val="21"/>
+        </w:rPr>
+        <w:t>1</w:t>
+      </w:r>
+      <w:r>
+        <w:rPr>
+          <w:rFonts w:ascii="Consolas" w:eastAsia="Times New Roman" w:hAnsi="Consolas" w:cs="Times New Roman"/>
+          <w:color w:val="A6ACCD"/>
+          <w:sz w:val="21"/>
+          <w:szCs w:val="21"/>
+        </w:rPr>
+        <w:t>)</w:t>
+      </w:r>
+    </w:p>
+    <w:p>
+      <w:pPr>
+        <w:shd w:val="clear" w:color="auto" w:fill="292D3E"/>
+        <w:spacing w:after="0" w:line="285" w:lineRule="atLeast"/>
+        <w:rPr>
+          <w:rFonts w:ascii="Consolas" w:eastAsia="Times New Roman" w:hAnsi="Consolas" w:cs="Times New Roman"/>
+          <w:color w:val="A6ACCD"/>
+          <w:sz w:val="21"/>
+          <w:szCs w:val="21"/>
+        </w:rPr>
+      </w:pPr>
+      <w:r>
+        <w:rPr>
+          <w:rFonts w:ascii="Consolas" w:eastAsia="Times New Roman" w:hAnsi="Consolas" w:cs="Times New Roman"/>
+          <w:color w:val="89DDFF"/>
+          <w:sz w:val="21"/>
+          <w:szCs w:val="21"/>
+        </w:rPr>
+        <w:t>},</w:t>
+      </w:r>
+    </w:p>
+    <w:p>
+      <w:pPr>
+        <w:shd w:val="clear" w:color="auto" w:fill="292D3E"/>
+        <w:spacing w:after="0" w:line="285" w:lineRule="atLeast"/>
+        <w:rPr>
+          <w:rFonts w:ascii="Consolas" w:eastAsia="Times New Roman" w:hAnsi="Consolas" w:cs="Times New Roman"/>
+          <w:color w:val="A6ACCD"/>
+          <w:sz w:val="21"/>
+          <w:szCs w:val="21"/>
+        </w:rPr>
+      </w:pPr>
+      <w:proofErr w:type="gramStart"/>
+      <w:r>
+        <w:rPr>
+          <w:rFonts w:ascii="Consolas" w:eastAsia="Times New Roman" w:hAnsi="Consolas" w:cs="Times New Roman"/>
+          <w:color w:val="82AAFF"/>
+          <w:sz w:val="21"/>
+          <w:szCs w:val="21"/>
+        </w:rPr>
+        <w:t>Redirect</w:t>
+      </w:r>
+      <w:r>
+        <w:rPr>
+          <w:rFonts w:ascii="Consolas" w:eastAsia="Times New Roman" w:hAnsi="Consolas" w:cs="Times New Roman"/>
+          <w:color w:val="89DDFF"/>
+          <w:sz w:val="21"/>
+          <w:szCs w:val="21"/>
+        </w:rPr>
+        <w:t>(</w:t>
+      </w:r>
+      <w:proofErr w:type="gramEnd"/>
+      <w:r>
+        <w:rPr>
+          <w:rFonts w:ascii="Consolas" w:eastAsia="Times New Roman" w:hAnsi="Consolas" w:cs="Times New Roman"/>
+          <w:color w:val="89DDFF"/>
+          <w:sz w:val="21"/>
+          <w:szCs w:val="21"/>
+        </w:rPr>
+        <w:t>){</w:t>
+      </w:r>
+    </w:p>
+    <w:p>
+      <w:pPr>
+        <w:shd w:val="clear" w:color="auto" w:fill="292D3E"/>
+        <w:spacing w:after="0" w:line="285" w:lineRule="atLeast"/>
+        <w:rPr>
+          <w:rFonts w:ascii="Consolas" w:eastAsia="Times New Roman" w:hAnsi="Consolas" w:cs="Times New Roman"/>
+          <w:color w:val="A6ACCD"/>
+          <w:sz w:val="21"/>
+          <w:szCs w:val="21"/>
+        </w:rPr>
+      </w:pPr>
+      <w:r>
+        <w:rPr>
+          <w:rFonts w:ascii="Consolas" w:eastAsia="Times New Roman" w:hAnsi="Consolas" w:cs="Times New Roman"/>
+          <w:color w:val="A6ACCD"/>
+          <w:sz w:val="21"/>
+          <w:szCs w:val="21"/>
+        </w:rPr>
+        <w:t>  </w:t>
+      </w:r>
+      <w:proofErr w:type="gramStart"/>
+      <w:r>
+        <w:rPr>
+          <w:rFonts w:ascii="Consolas" w:eastAsia="Times New Roman" w:hAnsi="Consolas" w:cs="Times New Roman"/>
+          <w:i/>
+          <w:iCs/>
+          <w:color w:val="FF5370"/>
+          <w:sz w:val="21"/>
+          <w:szCs w:val="21"/>
+        </w:rPr>
+        <w:t>this</w:t>
+      </w:r>
+      <w:r>
+        <w:rPr>
+          <w:rFonts w:ascii="Consolas" w:eastAsia="Times New Roman" w:hAnsi="Consolas" w:cs="Times New Roman"/>
+          <w:color w:val="89DDFF"/>
+          <w:sz w:val="21"/>
+          <w:szCs w:val="21"/>
+        </w:rPr>
+        <w:t>.</w:t>
+      </w:r>
+      <w:r>
+        <w:rPr>
+          <w:rFonts w:ascii="Consolas" w:eastAsia="Times New Roman" w:hAnsi="Consolas" w:cs="Times New Roman"/>
+          <w:color w:val="A6ACCD"/>
+          <w:sz w:val="21"/>
+          <w:szCs w:val="21"/>
+        </w:rPr>
+        <w:t>$</w:t>
+      </w:r>
+      <w:proofErr w:type="spellStart"/>
+      <w:proofErr w:type="gramEnd"/>
+      <w:r>
+        <w:rPr>
+          <w:rFonts w:ascii="Consolas" w:eastAsia="Times New Roman" w:hAnsi="Consolas" w:cs="Times New Roman"/>
+          <w:color w:val="A6ACCD"/>
+          <w:sz w:val="21"/>
+          <w:szCs w:val="21"/>
+        </w:rPr>
+        <w:t>router</w:t>
+      </w:r>
+      <w:r>
+        <w:rPr>
+          <w:rFonts w:ascii="Consolas" w:eastAsia="Times New Roman" w:hAnsi="Consolas" w:cs="Times New Roman"/>
+          <w:color w:val="89DDFF"/>
+          <w:sz w:val="21"/>
+          <w:szCs w:val="21"/>
+        </w:rPr>
+        <w:t>.</w:t>
+      </w:r>
+      <w:r>
+        <w:rPr>
+          <w:rFonts w:ascii="Consolas" w:eastAsia="Times New Roman" w:hAnsi="Consolas" w:cs="Times New Roman"/>
+          <w:color w:val="82AAFF"/>
+          <w:sz w:val="21"/>
+          <w:szCs w:val="21"/>
+        </w:rPr>
+        <w:t>push</w:t>
+      </w:r>
+      <w:proofErr w:type="spellEnd"/>
+      <w:r>
+        <w:rPr>
+          <w:rFonts w:ascii="Consolas" w:eastAsia="Times New Roman" w:hAnsi="Consolas" w:cs="Times New Roman"/>
+          <w:color w:val="A6ACCD"/>
+          <w:sz w:val="21"/>
+          <w:szCs w:val="21"/>
+        </w:rPr>
+        <w:t>(</w:t>
+      </w:r>
+      <w:r>
+        <w:rPr>
+          <w:rFonts w:ascii="Consolas" w:eastAsia="Times New Roman" w:hAnsi="Consolas" w:cs="Times New Roman"/>
+          <w:color w:val="89DDFF"/>
+          <w:sz w:val="21"/>
+          <w:szCs w:val="21"/>
+        </w:rPr>
+        <w:t>'</w:t>
+      </w:r>
+      <w:r>
+        <w:rPr>
+          <w:rFonts w:ascii="Consolas" w:eastAsia="Times New Roman" w:hAnsi="Consolas" w:cs="Times New Roman"/>
+          <w:color w:val="C3E88D"/>
+          <w:sz w:val="21"/>
+          <w:szCs w:val="21"/>
+        </w:rPr>
+        <w:t>/</w:t>
+      </w:r>
+      <w:r>
+        <w:rPr>
+          <w:rFonts w:ascii="Consolas" w:eastAsia="Times New Roman" w:hAnsi="Consolas" w:cs="Times New Roman"/>
+          <w:color w:val="89DDFF"/>
+          <w:sz w:val="21"/>
+          <w:szCs w:val="21"/>
+        </w:rPr>
+        <w:t>'</w:t>
+      </w:r>
+      <w:r>
+        <w:rPr>
+          <w:rFonts w:ascii="Consolas" w:eastAsia="Times New Roman" w:hAnsi="Consolas" w:cs="Times New Roman"/>
+          <w:color w:val="A6ACCD"/>
+          <w:sz w:val="21"/>
+          <w:szCs w:val="21"/>
+        </w:rPr>
+        <w:t>)</w:t>
+      </w:r>
+    </w:p>
+    <w:p>
+      <w:pPr>
+        <w:shd w:val="clear" w:color="auto" w:fill="292D3E"/>
+        <w:spacing w:after="0" w:line="285" w:lineRule="atLeast"/>
+        <w:rPr>
+          <w:rFonts w:ascii="Consolas" w:eastAsia="Times New Roman" w:hAnsi="Consolas" w:cs="Times New Roman"/>
+          <w:color w:val="A6ACCD"/>
+          <w:sz w:val="21"/>
+          <w:szCs w:val="21"/>
+        </w:rPr>
+      </w:pPr>
+      <w:r>
+        <w:rPr>
+          <w:rFonts w:ascii="Consolas" w:eastAsia="Times New Roman" w:hAnsi="Consolas" w:cs="Times New Roman"/>
+          <w:color w:val="89DDFF"/>
+          <w:sz w:val="21"/>
+          <w:szCs w:val="21"/>
+        </w:rPr>
+        <w:t>},</w:t>
+      </w:r>
+    </w:p>
+    <w:p/>
+    <w:p>
+      <w:pPr>
+        <w:shd w:val="clear" w:color="auto" w:fill="FFFFFF"/>
+        <w:spacing w:after="240" w:line="240" w:lineRule="auto"/>
+        <w:rPr>
+          <w:rFonts w:ascii="Segoe UI" w:eastAsia="Times New Roman" w:hAnsi="Segoe UI" w:cs="Segoe UI"/>
+          <w:color w:val="24292E"/>
+          <w:sz w:val="24"/>
+          <w:szCs w:val="24"/>
+        </w:rPr>
+      </w:pPr>
+      <w:r>
+        <w:rPr>
+          <w:rFonts w:ascii="Segoe UI" w:eastAsia="Times New Roman" w:hAnsi="Segoe UI" w:cs="Segoe UI"/>
+          <w:color w:val="24292E"/>
+          <w:sz w:val="24"/>
+          <w:szCs w:val="24"/>
+          <w:highlight w:val="yellow"/>
+        </w:rPr>
+        <w:t>Install JSON Server</w:t>
+      </w:r>
+    </w:p>
+    <w:p>
+      <w:pPr>
+        <w:pBdr>
+          <w:top w:val="single" w:sz="4" w:space="1" w:color="auto"/>
+          <w:left w:val="single" w:sz="4" w:space="4" w:color="auto"/>
+          <w:bottom w:val="single" w:sz="4" w:space="1" w:color="auto"/>
+          <w:right w:val="single" w:sz="4" w:space="4" w:color="auto"/>
+          <w:between w:val="single" w:sz="4" w:space="1" w:color="auto"/>
+          <w:bar w:val="single" w:sz="4" w:color="auto"/>
+        </w:pBdr>
+        <w:shd w:val="clear" w:color="auto" w:fill="FFFFFF"/>
+        <w:tabs>
+          <w:tab w:val="left" w:pos="916"/>
+          <w:tab w:val="left" w:pos="1832"/>
+          <w:tab w:val="left" w:pos="2748"/>
+          <w:tab w:val="left" w:pos="3664"/>
+          <w:tab w:val="left" w:pos="4580"/>
+          <w:tab w:val="left" w:pos="5496"/>
+          <w:tab w:val="left" w:pos="6412"/>
+          <w:tab w:val="left" w:pos="7328"/>
+          <w:tab w:val="left" w:pos="8244"/>
+          <w:tab w:val="left" w:pos="9160"/>
+          <w:tab w:val="left" w:pos="10076"/>
+          <w:tab w:val="left" w:pos="10992"/>
+          <w:tab w:val="left" w:pos="11908"/>
+          <w:tab w:val="left" w:pos="12824"/>
+          <w:tab w:val="left" w:pos="13740"/>
+          <w:tab w:val="left" w:pos="14656"/>
+        </w:tabs>
+        <w:spacing w:after="0" w:line="240" w:lineRule="auto"/>
+        <w:rPr>
+          <w:rFonts w:ascii="Consolas" w:eastAsia="Times New Roman" w:hAnsi="Consolas" w:cs="Courier New"/>
+          <w:color w:val="24292E"/>
+          <w:sz w:val="20"/>
+          <w:szCs w:val="20"/>
+        </w:rPr>
+      </w:pPr>
+      <w:proofErr w:type="spellStart"/>
+      <w:r>
+        <w:rPr>
+          <w:rFonts w:ascii="Consolas" w:eastAsia="Times New Roman" w:hAnsi="Consolas" w:cs="Courier New"/>
+          <w:color w:val="24292E"/>
+          <w:sz w:val="20"/>
+          <w:szCs w:val="20"/>
+          <w:bdr w:val="none" w:sz="0" w:space="0" w:color="auto" w:frame="1"/>
+        </w:rPr>
+        <w:t>npm</w:t>
+      </w:r>
+      <w:proofErr w:type="spellEnd"/>
+      <w:r>
+        <w:rPr>
+          <w:rFonts w:ascii="Consolas" w:eastAsia="Times New Roman" w:hAnsi="Consolas" w:cs="Courier New"/>
+          <w:color w:val="24292E"/>
+          <w:sz w:val="20"/>
+          <w:szCs w:val="20"/>
+          <w:bdr w:val="none" w:sz="0" w:space="0" w:color="auto" w:frame="1"/>
+        </w:rPr>
+        <w:t xml:space="preserve"> install -g </w:t>
+      </w:r>
+      <w:proofErr w:type="spellStart"/>
+      <w:r>
+        <w:rPr>
+          <w:rFonts w:ascii="Consolas" w:eastAsia="Times New Roman" w:hAnsi="Consolas" w:cs="Courier New"/>
+          <w:color w:val="24292E"/>
+          <w:sz w:val="20"/>
+          <w:szCs w:val="20"/>
+          <w:bdr w:val="none" w:sz="0" w:space="0" w:color="auto" w:frame="1"/>
+        </w:rPr>
+        <w:t>json</w:t>
+      </w:r>
+      <w:proofErr w:type="spellEnd"/>
+      <w:r>
+        <w:rPr>
+          <w:rFonts w:ascii="Consolas" w:eastAsia="Times New Roman" w:hAnsi="Consolas" w:cs="Courier New"/>
+          <w:color w:val="24292E"/>
+          <w:sz w:val="20"/>
+          <w:szCs w:val="20"/>
+          <w:bdr w:val="none" w:sz="0" w:space="0" w:color="auto" w:frame="1"/>
+        </w:rPr>
+        <w:t>-server</w:t>
+      </w:r>
+    </w:p>
+    <w:p/>
+    <w:p>
+      <w:pPr>
+        <w:pStyle w:val="NormalWeb"/>
+        <w:shd w:val="clear" w:color="auto" w:fill="FFFFFF"/>
+        <w:spacing w:before="0" w:beforeAutospacing="0" w:after="240" w:afterAutospacing="0"/>
+        <w:rPr>
+          <w:rFonts w:ascii="Segoe UI" w:hAnsi="Segoe UI" w:cs="Segoe UI"/>
+          <w:color w:val="24292E"/>
+        </w:rPr>
+      </w:pPr>
+      <w:r>
+        <w:rPr>
+          <w:rFonts w:ascii="Segoe UI" w:hAnsi="Segoe UI" w:cs="Segoe UI"/>
+          <w:color w:val="24292E"/>
+          <w:highlight w:val="yellow"/>
+        </w:rPr>
+        <w:t>Start JSON Server</w:t>
+      </w:r>
+    </w:p>
+    <w:p>
+      <w:pPr>
+        <w:pStyle w:val="PrformatHTML"/>
+        <w:pBdr>
+          <w:top w:val="single" w:sz="4" w:space="1" w:color="auto"/>
+          <w:left w:val="single" w:sz="4" w:space="4" w:color="auto"/>
+          <w:bottom w:val="single" w:sz="4" w:space="1" w:color="auto"/>
+          <w:right w:val="single" w:sz="4" w:space="4" w:color="auto"/>
+          <w:between w:val="single" w:sz="4" w:space="1" w:color="auto"/>
+          <w:bar w:val="single" w:sz="4" w:color="auto"/>
+        </w:pBdr>
+        <w:shd w:val="clear" w:color="auto" w:fill="FFFFFF"/>
+        <w:rPr>
+          <w:rFonts w:ascii="Consolas" w:hAnsi="Consolas"/>
+          <w:color w:val="24292E"/>
+        </w:rPr>
+      </w:pPr>
+      <w:proofErr w:type="spellStart"/>
+      <w:r>
+        <w:rPr>
+          <w:rFonts w:ascii="Consolas" w:hAnsi="Consolas"/>
+          <w:color w:val="24292E"/>
+        </w:rPr>
+        <w:t>json</w:t>
+      </w:r>
+      <w:proofErr w:type="spellEnd"/>
+      <w:r>
+        <w:rPr>
+          <w:rFonts w:ascii="Consolas" w:hAnsi="Consolas"/>
+          <w:color w:val="24292E"/>
+        </w:rPr>
+        <w:t>-server --watch data/</w:t>
+      </w:r>
+      <w:proofErr w:type="spellStart"/>
+      <w:r>
+        <w:rPr>
+          <w:rFonts w:ascii="Consolas" w:hAnsi="Consolas"/>
+          <w:color w:val="24292E"/>
+        </w:rPr>
+        <w:t>db.json</w:t>
+      </w:r>
+      <w:proofErr w:type="spellEnd"/>
+      <w:r>
+        <w:rPr>
+          <w:rFonts w:ascii="Consolas" w:hAnsi="Consolas"/>
+          <w:color w:val="24292E"/>
+        </w:rPr>
+        <w:t xml:space="preserve"> –-port 5000</w:t>
+      </w:r>
+    </w:p>
+    <w:p>
+      <w:pPr>
+        <w:pStyle w:val="PrformatHTML"/>
+        <w:shd w:val="clear" w:color="auto" w:fill="FFFFFF"/>
+        <w:rPr>
+          <w:rFonts w:ascii="Consolas" w:hAnsi="Consolas"/>
+          <w:color w:val="24292E"/>
+        </w:rPr>
+      </w:pPr>
+    </w:p>
+    <w:p>
+      <w:pPr>
+        <w:pStyle w:val="PrformatHTML"/>
+        <w:shd w:val="clear" w:color="auto" w:fill="FFFFFF"/>
+        <w:rPr>
+          <w:rFonts w:ascii="Consolas" w:hAnsi="Consolas"/>
+          <w:color w:val="24292E"/>
+        </w:rPr>
+      </w:pPr>
+    </w:p>
+    <w:p>
+      <w:proofErr w:type="spellStart"/>
+      <w:r>
+        <w:rPr>
+          <w:highlight w:val="yellow"/>
+        </w:rPr>
+        <w:lastRenderedPageBreak/>
+        <w:t>Retreive</w:t>
+      </w:r>
+      <w:proofErr w:type="spellEnd"/>
+      <w:r>
+        <w:rPr>
+          <w:highlight w:val="yellow"/>
+        </w:rPr>
+        <w:t xml:space="preserve"> </w:t>
+      </w:r>
+      <w:r>
+        <w:rPr>
+          <w:highlight w:val="yellow"/>
+        </w:rPr>
+        <w:t>All</w:t>
+      </w:r>
+      <w:r>
+        <w:rPr>
+          <w:highlight w:val="yellow"/>
+        </w:rPr>
+        <w:t xml:space="preserve"> Post</w:t>
+      </w:r>
+      <w:r>
+        <w:t>s</w:t>
+      </w:r>
+    </w:p>
+    <w:p>
+      <w:pPr>
+        <w:shd w:val="clear" w:color="auto" w:fill="292D3E"/>
+        <w:spacing w:after="0" w:line="285" w:lineRule="atLeast"/>
+        <w:rPr>
+          <w:rFonts w:ascii="Consolas" w:eastAsia="Times New Roman" w:hAnsi="Consolas" w:cs="Times New Roman"/>
+          <w:color w:val="A6ACCD"/>
+          <w:sz w:val="21"/>
+          <w:szCs w:val="21"/>
+        </w:rPr>
+      </w:pPr>
+      <w:proofErr w:type="gramStart"/>
+      <w:r>
+        <w:rPr>
+          <w:rFonts w:ascii="Consolas" w:eastAsia="Times New Roman" w:hAnsi="Consolas" w:cs="Times New Roman"/>
+          <w:color w:val="82AAFF"/>
+          <w:sz w:val="21"/>
+          <w:szCs w:val="21"/>
+        </w:rPr>
+        <w:t>mounted</w:t>
+      </w:r>
+      <w:r>
+        <w:rPr>
+          <w:rFonts w:ascii="Consolas" w:eastAsia="Times New Roman" w:hAnsi="Consolas" w:cs="Times New Roman"/>
+          <w:color w:val="89DDFF"/>
+          <w:sz w:val="21"/>
+          <w:szCs w:val="21"/>
+        </w:rPr>
+        <w:t>(</w:t>
+      </w:r>
+      <w:proofErr w:type="gramEnd"/>
+      <w:r>
+        <w:rPr>
+          <w:rFonts w:ascii="Consolas" w:eastAsia="Times New Roman" w:hAnsi="Consolas" w:cs="Times New Roman"/>
+          <w:color w:val="89DDFF"/>
+          <w:sz w:val="21"/>
+          <w:szCs w:val="21"/>
+        </w:rPr>
+        <w:t>)</w:t>
+      </w:r>
+      <w:r>
+        <w:rPr>
+          <w:rFonts w:ascii="Consolas" w:eastAsia="Times New Roman" w:hAnsi="Consolas" w:cs="Times New Roman"/>
+          <w:color w:val="A6ACCD"/>
+          <w:sz w:val="21"/>
+          <w:szCs w:val="21"/>
+        </w:rPr>
+        <w:t> </w:t>
+      </w:r>
+      <w:r>
+        <w:rPr>
+          <w:rFonts w:ascii="Consolas" w:eastAsia="Times New Roman" w:hAnsi="Consolas" w:cs="Times New Roman"/>
+          <w:color w:val="89DDFF"/>
+          <w:sz w:val="21"/>
+          <w:szCs w:val="21"/>
+        </w:rPr>
+        <w:t>{</w:t>
+      </w:r>
+    </w:p>
+    <w:p>
+      <w:pPr>
+        <w:shd w:val="clear" w:color="auto" w:fill="292D3E"/>
+        <w:spacing w:after="0" w:line="285" w:lineRule="atLeast"/>
+        <w:rPr>
+          <w:rFonts w:ascii="Consolas" w:eastAsia="Times New Roman" w:hAnsi="Consolas" w:cs="Times New Roman"/>
+          <w:color w:val="A6ACCD"/>
+          <w:sz w:val="21"/>
+          <w:szCs w:val="21"/>
+        </w:rPr>
+      </w:pPr>
+      <w:r>
+        <w:rPr>
+          <w:rFonts w:ascii="Consolas" w:eastAsia="Times New Roman" w:hAnsi="Consolas" w:cs="Times New Roman"/>
+          <w:color w:val="A6ACCD"/>
+          <w:sz w:val="21"/>
+          <w:szCs w:val="21"/>
+        </w:rPr>
+        <w:t>   </w:t>
+      </w:r>
+      <w:r>
+        <w:rPr>
+          <w:rFonts w:ascii="Consolas" w:eastAsia="Times New Roman" w:hAnsi="Consolas" w:cs="Times New Roman"/>
+          <w:color w:val="82AAFF"/>
+          <w:sz w:val="21"/>
+          <w:szCs w:val="21"/>
+        </w:rPr>
+        <w:t>fetch</w:t>
+      </w:r>
+      <w:r>
+        <w:rPr>
+          <w:rFonts w:ascii="Consolas" w:eastAsia="Times New Roman" w:hAnsi="Consolas" w:cs="Times New Roman"/>
+          <w:color w:val="A6ACCD"/>
+          <w:sz w:val="21"/>
+          <w:szCs w:val="21"/>
+        </w:rPr>
+        <w:t>(</w:t>
+      </w:r>
+      <w:r>
+        <w:rPr>
+          <w:rFonts w:ascii="Consolas" w:eastAsia="Times New Roman" w:hAnsi="Consolas" w:cs="Times New Roman"/>
+          <w:color w:val="89DDFF"/>
+          <w:sz w:val="21"/>
+          <w:szCs w:val="21"/>
+        </w:rPr>
+        <w:t>'</w:t>
+      </w:r>
+      <w:r>
+        <w:rPr>
+          <w:rFonts w:ascii="Consolas" w:eastAsia="Times New Roman" w:hAnsi="Consolas" w:cs="Times New Roman"/>
+          <w:color w:val="C3E88D"/>
+          <w:sz w:val="21"/>
+          <w:szCs w:val="21"/>
+        </w:rPr>
+        <w:t>http://localhost:5000/posts</w:t>
+      </w:r>
+      <w:r>
+        <w:rPr>
+          <w:rFonts w:ascii="Consolas" w:eastAsia="Times New Roman" w:hAnsi="Consolas" w:cs="Times New Roman"/>
+          <w:color w:val="89DDFF"/>
+          <w:sz w:val="21"/>
+          <w:szCs w:val="21"/>
+        </w:rPr>
+        <w:t>'</w:t>
+      </w:r>
+      <w:r>
+        <w:rPr>
+          <w:rFonts w:ascii="Consolas" w:eastAsia="Times New Roman" w:hAnsi="Consolas" w:cs="Times New Roman"/>
+          <w:color w:val="A6ACCD"/>
+          <w:sz w:val="21"/>
+          <w:szCs w:val="21"/>
+        </w:rPr>
+        <w:t>)</w:t>
+      </w:r>
+    </w:p>
+    <w:p>
+      <w:pPr>
+        <w:shd w:val="clear" w:color="auto" w:fill="292D3E"/>
+        <w:spacing w:after="0" w:line="285" w:lineRule="atLeast"/>
+        <w:rPr>
+          <w:rFonts w:ascii="Consolas" w:eastAsia="Times New Roman" w:hAnsi="Consolas" w:cs="Times New Roman"/>
+          <w:color w:val="A6ACCD"/>
+          <w:sz w:val="21"/>
+          <w:szCs w:val="21"/>
+        </w:rPr>
+      </w:pPr>
+      <w:r>
+        <w:rPr>
+          <w:rFonts w:ascii="Consolas" w:eastAsia="Times New Roman" w:hAnsi="Consolas" w:cs="Times New Roman"/>
+          <w:color w:val="A6ACCD"/>
+          <w:sz w:val="21"/>
+          <w:szCs w:val="21"/>
+        </w:rPr>
+        <w:t>        </w:t>
+      </w:r>
+      <w:proofErr w:type="gramStart"/>
+      <w:r>
+        <w:rPr>
+          <w:rFonts w:ascii="Consolas" w:eastAsia="Times New Roman" w:hAnsi="Consolas" w:cs="Times New Roman"/>
+          <w:color w:val="89DDFF"/>
+          <w:sz w:val="21"/>
+          <w:szCs w:val="21"/>
+        </w:rPr>
+        <w:t>.</w:t>
+      </w:r>
+      <w:r>
+        <w:rPr>
+          <w:rFonts w:ascii="Consolas" w:eastAsia="Times New Roman" w:hAnsi="Consolas" w:cs="Times New Roman"/>
+          <w:color w:val="82AAFF"/>
+          <w:sz w:val="21"/>
+          <w:szCs w:val="21"/>
+        </w:rPr>
+        <w:t>then</w:t>
+      </w:r>
+      <w:proofErr w:type="gramEnd"/>
+      <w:r>
+        <w:rPr>
+          <w:rFonts w:ascii="Consolas" w:eastAsia="Times New Roman" w:hAnsi="Consolas" w:cs="Times New Roman"/>
+          <w:color w:val="A6ACCD"/>
+          <w:sz w:val="21"/>
+          <w:szCs w:val="21"/>
+        </w:rPr>
+        <w:t>(</w:t>
+      </w:r>
+      <w:r>
+        <w:rPr>
+          <w:rFonts w:ascii="Consolas" w:eastAsia="Times New Roman" w:hAnsi="Consolas" w:cs="Times New Roman"/>
+          <w:color w:val="FF5370"/>
+          <w:sz w:val="21"/>
+          <w:szCs w:val="21"/>
+        </w:rPr>
+        <w:t>res</w:t>
+      </w:r>
+      <w:r>
+        <w:rPr>
+          <w:rFonts w:ascii="Consolas" w:eastAsia="Times New Roman" w:hAnsi="Consolas" w:cs="Times New Roman"/>
+          <w:color w:val="A6ACCD"/>
+          <w:sz w:val="21"/>
+          <w:szCs w:val="21"/>
+        </w:rPr>
+        <w:t> </w:t>
+      </w:r>
+      <w:r>
+        <w:rPr>
+          <w:rFonts w:ascii="Consolas" w:eastAsia="Times New Roman" w:hAnsi="Consolas" w:cs="Times New Roman"/>
+          <w:color w:val="C792EA"/>
+          <w:sz w:val="21"/>
+          <w:szCs w:val="21"/>
+        </w:rPr>
+        <w:t>=&gt;</w:t>
+      </w:r>
+      <w:r>
+        <w:rPr>
+          <w:rFonts w:ascii="Consolas" w:eastAsia="Times New Roman" w:hAnsi="Consolas" w:cs="Times New Roman"/>
+          <w:color w:val="A6ACCD"/>
+          <w:sz w:val="21"/>
+          <w:szCs w:val="21"/>
+        </w:rPr>
+        <w:t> </w:t>
+      </w:r>
+      <w:proofErr w:type="spellStart"/>
+      <w:r>
+        <w:rPr>
+          <w:rFonts w:ascii="Consolas" w:eastAsia="Times New Roman" w:hAnsi="Consolas" w:cs="Times New Roman"/>
+          <w:color w:val="A6ACCD"/>
+          <w:sz w:val="21"/>
+          <w:szCs w:val="21"/>
+        </w:rPr>
+        <w:t>res</w:t>
+      </w:r>
+      <w:r>
+        <w:rPr>
+          <w:rFonts w:ascii="Consolas" w:eastAsia="Times New Roman" w:hAnsi="Consolas" w:cs="Times New Roman"/>
+          <w:color w:val="89DDFF"/>
+          <w:sz w:val="21"/>
+          <w:szCs w:val="21"/>
+        </w:rPr>
+        <w:t>.</w:t>
+      </w:r>
+      <w:r>
+        <w:rPr>
+          <w:rFonts w:ascii="Consolas" w:eastAsia="Times New Roman" w:hAnsi="Consolas" w:cs="Times New Roman"/>
+          <w:color w:val="82AAFF"/>
+          <w:sz w:val="21"/>
+          <w:szCs w:val="21"/>
+        </w:rPr>
+        <w:t>json</w:t>
+      </w:r>
+      <w:proofErr w:type="spellEnd"/>
+      <w:r>
+        <w:rPr>
+          <w:rFonts w:ascii="Consolas" w:eastAsia="Times New Roman" w:hAnsi="Consolas" w:cs="Times New Roman"/>
+          <w:color w:val="A6ACCD"/>
+          <w:sz w:val="21"/>
+          <w:szCs w:val="21"/>
+        </w:rPr>
+        <w:t>())</w:t>
+      </w:r>
+    </w:p>
+    <w:p>
+      <w:pPr>
+        <w:shd w:val="clear" w:color="auto" w:fill="292D3E"/>
+        <w:spacing w:after="0" w:line="285" w:lineRule="atLeast"/>
+        <w:rPr>
+          <w:rFonts w:ascii="Consolas" w:eastAsia="Times New Roman" w:hAnsi="Consolas" w:cs="Times New Roman"/>
+          <w:color w:val="A6ACCD"/>
+          <w:sz w:val="21"/>
+          <w:szCs w:val="21"/>
+        </w:rPr>
+      </w:pPr>
+      <w:r>
+        <w:rPr>
+          <w:rFonts w:ascii="Consolas" w:eastAsia="Times New Roman" w:hAnsi="Consolas" w:cs="Times New Roman"/>
+          <w:color w:val="A6ACCD"/>
+          <w:sz w:val="21"/>
+          <w:szCs w:val="21"/>
+        </w:rPr>
+        <w:t>        </w:t>
+      </w:r>
+      <w:proofErr w:type="gramStart"/>
+      <w:r>
+        <w:rPr>
+          <w:rFonts w:ascii="Consolas" w:eastAsia="Times New Roman" w:hAnsi="Consolas" w:cs="Times New Roman"/>
+          <w:color w:val="89DDFF"/>
+          <w:sz w:val="21"/>
+          <w:szCs w:val="21"/>
+        </w:rPr>
+        <w:t>.</w:t>
+      </w:r>
+      <w:r>
+        <w:rPr>
+          <w:rFonts w:ascii="Consolas" w:eastAsia="Times New Roman" w:hAnsi="Consolas" w:cs="Times New Roman"/>
+          <w:color w:val="82AAFF"/>
+          <w:sz w:val="21"/>
+          <w:szCs w:val="21"/>
+        </w:rPr>
+        <w:t>then</w:t>
+      </w:r>
+      <w:proofErr w:type="gramEnd"/>
+      <w:r>
+        <w:rPr>
+          <w:rFonts w:ascii="Consolas" w:eastAsia="Times New Roman" w:hAnsi="Consolas" w:cs="Times New Roman"/>
+          <w:color w:val="A6ACCD"/>
+          <w:sz w:val="21"/>
+          <w:szCs w:val="21"/>
+        </w:rPr>
+        <w:t>(</w:t>
+      </w:r>
+      <w:r>
+        <w:rPr>
+          <w:rFonts w:ascii="Consolas" w:eastAsia="Times New Roman" w:hAnsi="Consolas" w:cs="Times New Roman"/>
+          <w:color w:val="FF5370"/>
+          <w:sz w:val="21"/>
+          <w:szCs w:val="21"/>
+        </w:rPr>
+        <w:t>data</w:t>
+      </w:r>
+      <w:r>
+        <w:rPr>
+          <w:rFonts w:ascii="Consolas" w:eastAsia="Times New Roman" w:hAnsi="Consolas" w:cs="Times New Roman"/>
+          <w:color w:val="A6ACCD"/>
+          <w:sz w:val="21"/>
+          <w:szCs w:val="21"/>
+        </w:rPr>
+        <w:t> </w:t>
+      </w:r>
+      <w:r>
+        <w:rPr>
+          <w:rFonts w:ascii="Consolas" w:eastAsia="Times New Roman" w:hAnsi="Consolas" w:cs="Times New Roman"/>
+          <w:color w:val="C792EA"/>
+          <w:sz w:val="21"/>
+          <w:szCs w:val="21"/>
+        </w:rPr>
+        <w:t>=&gt;</w:t>
+      </w:r>
+      <w:r>
+        <w:rPr>
+          <w:rFonts w:ascii="Consolas" w:eastAsia="Times New Roman" w:hAnsi="Consolas" w:cs="Times New Roman"/>
+          <w:color w:val="A6ACCD"/>
+          <w:sz w:val="21"/>
+          <w:szCs w:val="21"/>
+        </w:rPr>
+        <w:t> </w:t>
+      </w:r>
+      <w:proofErr w:type="spellStart"/>
+      <w:r>
+        <w:rPr>
+          <w:rFonts w:ascii="Consolas" w:eastAsia="Times New Roman" w:hAnsi="Consolas" w:cs="Times New Roman"/>
+          <w:i/>
+          <w:iCs/>
+          <w:color w:val="FF5370"/>
+          <w:sz w:val="21"/>
+          <w:szCs w:val="21"/>
+        </w:rPr>
+        <w:t>this</w:t>
+      </w:r>
+      <w:r>
+        <w:rPr>
+          <w:rFonts w:ascii="Consolas" w:eastAsia="Times New Roman" w:hAnsi="Consolas" w:cs="Times New Roman"/>
+          <w:color w:val="89DDFF"/>
+          <w:sz w:val="21"/>
+          <w:szCs w:val="21"/>
+        </w:rPr>
+        <w:t>.</w:t>
+      </w:r>
+      <w:r>
+        <w:rPr>
+          <w:rFonts w:ascii="Consolas" w:eastAsia="Times New Roman" w:hAnsi="Consolas" w:cs="Times New Roman"/>
+          <w:color w:val="A6ACCD"/>
+          <w:sz w:val="21"/>
+          <w:szCs w:val="21"/>
+        </w:rPr>
+        <w:t>posts</w:t>
+      </w:r>
+      <w:proofErr w:type="spellEnd"/>
+      <w:r>
+        <w:rPr>
+          <w:rFonts w:ascii="Consolas" w:eastAsia="Times New Roman" w:hAnsi="Consolas" w:cs="Times New Roman"/>
+          <w:color w:val="A6ACCD"/>
+          <w:sz w:val="21"/>
+          <w:szCs w:val="21"/>
+        </w:rPr>
+        <w:t> </w:t>
+      </w:r>
+      <w:r>
+        <w:rPr>
+          <w:rFonts w:ascii="Consolas" w:eastAsia="Times New Roman" w:hAnsi="Consolas" w:cs="Times New Roman"/>
+          <w:color w:val="C792EA"/>
+          <w:sz w:val="21"/>
+          <w:szCs w:val="21"/>
+        </w:rPr>
+        <w:t>=</w:t>
+      </w:r>
+      <w:r>
+        <w:rPr>
+          <w:rFonts w:ascii="Consolas" w:eastAsia="Times New Roman" w:hAnsi="Consolas" w:cs="Times New Roman"/>
+          <w:color w:val="A6ACCD"/>
+          <w:sz w:val="21"/>
+          <w:szCs w:val="21"/>
+        </w:rPr>
+        <w:t> data)</w:t>
+      </w:r>
+    </w:p>
+    <w:p>
+      <w:pPr>
+        <w:shd w:val="clear" w:color="auto" w:fill="292D3E"/>
+        <w:spacing w:after="0" w:line="285" w:lineRule="atLeast"/>
+        <w:rPr>
+          <w:rFonts w:ascii="Consolas" w:eastAsia="Times New Roman" w:hAnsi="Consolas" w:cs="Times New Roman"/>
+          <w:color w:val="A6ACCD"/>
+          <w:sz w:val="21"/>
+          <w:szCs w:val="21"/>
+        </w:rPr>
+      </w:pPr>
+      <w:r>
+        <w:rPr>
+          <w:rFonts w:ascii="Consolas" w:eastAsia="Times New Roman" w:hAnsi="Consolas" w:cs="Times New Roman"/>
+          <w:color w:val="A6ACCD"/>
+          <w:sz w:val="21"/>
+          <w:szCs w:val="21"/>
+        </w:rPr>
+        <w:t>        </w:t>
+      </w:r>
+      <w:bookmarkStart w:id="0" w:name="_GoBack"/>
+      <w:bookmarkEnd w:id="0"/>
+      <w:proofErr w:type="gramStart"/>
+      <w:r>
+        <w:rPr>
+          <w:rFonts w:ascii="Consolas" w:eastAsia="Times New Roman" w:hAnsi="Consolas" w:cs="Times New Roman"/>
+          <w:color w:val="89DDFF"/>
+          <w:sz w:val="21"/>
+          <w:szCs w:val="21"/>
+        </w:rPr>
+        <w:t>.</w:t>
+      </w:r>
+      <w:r>
+        <w:rPr>
+          <w:rFonts w:ascii="Consolas" w:eastAsia="Times New Roman" w:hAnsi="Consolas" w:cs="Times New Roman"/>
+          <w:color w:val="82AAFF"/>
+          <w:sz w:val="21"/>
+          <w:szCs w:val="21"/>
+        </w:rPr>
+        <w:t>catch</w:t>
+      </w:r>
+      <w:proofErr w:type="gramEnd"/>
+      <w:r>
+        <w:rPr>
+          <w:rFonts w:ascii="Consolas" w:eastAsia="Times New Roman" w:hAnsi="Consolas" w:cs="Times New Roman"/>
+          <w:color w:val="A6ACCD"/>
+          <w:sz w:val="21"/>
+          <w:szCs w:val="21"/>
+        </w:rPr>
+        <w:t>(</w:t>
+      </w:r>
+      <w:r>
+        <w:rPr>
+          <w:rFonts w:ascii="Consolas" w:eastAsia="Times New Roman" w:hAnsi="Consolas" w:cs="Times New Roman"/>
+          <w:color w:val="FF5370"/>
+          <w:sz w:val="21"/>
+          <w:szCs w:val="21"/>
+        </w:rPr>
+        <w:t>err</w:t>
+      </w:r>
+      <w:r>
+        <w:rPr>
+          <w:rFonts w:ascii="Consolas" w:eastAsia="Times New Roman" w:hAnsi="Consolas" w:cs="Times New Roman"/>
+          <w:color w:val="A6ACCD"/>
+          <w:sz w:val="21"/>
+          <w:szCs w:val="21"/>
+        </w:rPr>
+        <w:t> </w:t>
+      </w:r>
+      <w:r>
+        <w:rPr>
+          <w:rFonts w:ascii="Consolas" w:eastAsia="Times New Roman" w:hAnsi="Consolas" w:cs="Times New Roman"/>
+          <w:color w:val="C792EA"/>
+          <w:sz w:val="21"/>
+          <w:szCs w:val="21"/>
+        </w:rPr>
+        <w:t>=&gt;</w:t>
+      </w:r>
+      <w:r>
+        <w:rPr>
+          <w:rFonts w:ascii="Consolas" w:eastAsia="Times New Roman" w:hAnsi="Consolas" w:cs="Times New Roman"/>
+          <w:color w:val="A6ACCD"/>
+          <w:sz w:val="21"/>
+          <w:szCs w:val="21"/>
+        </w:rPr>
+        <w:t> console</w:t>
+      </w:r>
+      <w:r>
+        <w:rPr>
+          <w:rFonts w:ascii="Consolas" w:eastAsia="Times New Roman" w:hAnsi="Consolas" w:cs="Times New Roman"/>
+          <w:color w:val="89DDFF"/>
+          <w:sz w:val="21"/>
+          <w:szCs w:val="21"/>
+        </w:rPr>
+        <w:t>.</w:t>
+      </w:r>
+      <w:r>
+        <w:rPr>
+          <w:rFonts w:ascii="Consolas" w:eastAsia="Times New Roman" w:hAnsi="Consolas" w:cs="Times New Roman"/>
+          <w:color w:val="82AAFF"/>
+          <w:sz w:val="21"/>
+          <w:szCs w:val="21"/>
+        </w:rPr>
+        <w:t>log</w:t>
+      </w:r>
+      <w:r>
+        <w:rPr>
+          <w:rFonts w:ascii="Consolas" w:eastAsia="Times New Roman" w:hAnsi="Consolas" w:cs="Times New Roman"/>
+          <w:color w:val="A6ACCD"/>
+          <w:sz w:val="21"/>
+          <w:szCs w:val="21"/>
+        </w:rPr>
+        <w:t>(err))</w:t>
+      </w:r>
+    </w:p>
+    <w:p/>
+    <w:p>
+      <w:proofErr w:type="spellStart"/>
+      <w:r>
+        <w:rPr>
+          <w:highlight w:val="yellow"/>
+        </w:rPr>
+        <w:t>Retreive</w:t>
+      </w:r>
+      <w:proofErr w:type="spellEnd"/>
+      <w:r>
+        <w:rPr>
+          <w:highlight w:val="yellow"/>
+        </w:rPr>
+        <w:t xml:space="preserve"> One Post</w:t>
+      </w:r>
+    </w:p>
+    <w:p>
+      <w:pPr>
+        <w:shd w:val="clear" w:color="auto" w:fill="292D3E"/>
+        <w:spacing w:after="0" w:line="285" w:lineRule="atLeast"/>
+        <w:rPr>
+          <w:rFonts w:ascii="Consolas" w:eastAsia="Times New Roman" w:hAnsi="Consolas" w:cs="Times New Roman"/>
+          <w:color w:val="A6ACCD"/>
+          <w:sz w:val="21"/>
+          <w:szCs w:val="21"/>
+        </w:rPr>
+      </w:pPr>
+      <w:proofErr w:type="gramStart"/>
+      <w:r>
+        <w:rPr>
+          <w:rFonts w:ascii="Consolas" w:eastAsia="Times New Roman" w:hAnsi="Consolas" w:cs="Times New Roman"/>
+          <w:color w:val="82AAFF"/>
+          <w:sz w:val="21"/>
+          <w:szCs w:val="21"/>
+        </w:rPr>
+        <w:t>data</w:t>
+      </w:r>
+      <w:r>
+        <w:rPr>
+          <w:rFonts w:ascii="Consolas" w:eastAsia="Times New Roman" w:hAnsi="Consolas" w:cs="Times New Roman"/>
+          <w:color w:val="89DDFF"/>
+          <w:sz w:val="21"/>
+          <w:szCs w:val="21"/>
+        </w:rPr>
+        <w:t>(</w:t>
+      </w:r>
+      <w:proofErr w:type="gramEnd"/>
+      <w:r>
+        <w:rPr>
+          <w:rFonts w:ascii="Consolas" w:eastAsia="Times New Roman" w:hAnsi="Consolas" w:cs="Times New Roman"/>
+          <w:color w:val="89DDFF"/>
+          <w:sz w:val="21"/>
+          <w:szCs w:val="21"/>
+        </w:rPr>
+        <w:t>)</w:t>
+      </w:r>
+      <w:r>
+        <w:rPr>
+          <w:rFonts w:ascii="Consolas" w:eastAsia="Times New Roman" w:hAnsi="Consolas" w:cs="Times New Roman"/>
+          <w:color w:val="A6ACCD"/>
+          <w:sz w:val="21"/>
+          <w:szCs w:val="21"/>
+        </w:rPr>
+        <w:t> </w:t>
+      </w:r>
+      <w:r>
+        <w:rPr>
+          <w:rFonts w:ascii="Consolas" w:eastAsia="Times New Roman" w:hAnsi="Consolas" w:cs="Times New Roman"/>
+          <w:color w:val="89DDFF"/>
+          <w:sz w:val="21"/>
+          <w:szCs w:val="21"/>
+        </w:rPr>
+        <w:t>{</w:t>
+      </w:r>
+    </w:p>
+    <w:p>
+      <w:pPr>
+        <w:shd w:val="clear" w:color="auto" w:fill="292D3E"/>
+        <w:spacing w:after="0" w:line="285" w:lineRule="atLeast"/>
+        <w:rPr>
+          <w:rFonts w:ascii="Consolas" w:eastAsia="Times New Roman" w:hAnsi="Consolas" w:cs="Times New Roman"/>
+          <w:color w:val="A6ACCD"/>
+          <w:sz w:val="21"/>
+          <w:szCs w:val="21"/>
+        </w:rPr>
+      </w:pPr>
+      <w:r>
+        <w:rPr>
+          <w:rFonts w:ascii="Consolas" w:eastAsia="Times New Roman" w:hAnsi="Consolas" w:cs="Times New Roman"/>
+          <w:color w:val="A6ACCD"/>
+          <w:sz w:val="21"/>
+          <w:szCs w:val="21"/>
+        </w:rPr>
+        <w:t>  </w:t>
+      </w:r>
+      <w:r>
+        <w:rPr>
+          <w:rFonts w:ascii="Consolas" w:eastAsia="Times New Roman" w:hAnsi="Consolas" w:cs="Times New Roman"/>
+          <w:i/>
+          <w:iCs/>
+          <w:color w:val="89DDFF"/>
+          <w:sz w:val="21"/>
+          <w:szCs w:val="21"/>
+        </w:rPr>
+        <w:t>return</w:t>
+      </w:r>
+      <w:r>
+        <w:rPr>
+          <w:rFonts w:ascii="Consolas" w:eastAsia="Times New Roman" w:hAnsi="Consolas" w:cs="Times New Roman"/>
+          <w:color w:val="A6ACCD"/>
+          <w:sz w:val="21"/>
+          <w:szCs w:val="21"/>
+        </w:rPr>
+        <w:t> </w:t>
+      </w:r>
+      <w:r>
+        <w:rPr>
+          <w:rFonts w:ascii="Consolas" w:eastAsia="Times New Roman" w:hAnsi="Consolas" w:cs="Times New Roman"/>
+          <w:color w:val="89DDFF"/>
+          <w:sz w:val="21"/>
+          <w:szCs w:val="21"/>
+        </w:rPr>
+        <w:t>{</w:t>
+      </w:r>
+    </w:p>
+    <w:p>
+      <w:pPr>
+        <w:shd w:val="clear" w:color="auto" w:fill="292D3E"/>
+        <w:spacing w:after="0" w:line="285" w:lineRule="atLeast"/>
+        <w:rPr>
+          <w:rFonts w:ascii="Consolas" w:eastAsia="Times New Roman" w:hAnsi="Consolas" w:cs="Times New Roman"/>
+          <w:color w:val="A6ACCD"/>
+          <w:sz w:val="21"/>
+          <w:szCs w:val="21"/>
+        </w:rPr>
+      </w:pPr>
+      <w:r>
+        <w:rPr>
+          <w:rFonts w:ascii="Consolas" w:eastAsia="Times New Roman" w:hAnsi="Consolas" w:cs="Times New Roman"/>
+          <w:color w:val="A6ACCD"/>
+          <w:sz w:val="21"/>
+          <w:szCs w:val="21"/>
+        </w:rPr>
+        <w:t>     post</w:t>
+      </w:r>
+      <w:r>
+        <w:rPr>
+          <w:rFonts w:ascii="Consolas" w:eastAsia="Times New Roman" w:hAnsi="Consolas" w:cs="Times New Roman"/>
+          <w:color w:val="89DDFF"/>
+          <w:sz w:val="21"/>
+          <w:szCs w:val="21"/>
+        </w:rPr>
+        <w:t>:</w:t>
+      </w:r>
+      <w:r>
+        <w:rPr>
+          <w:rFonts w:ascii="Consolas" w:eastAsia="Times New Roman" w:hAnsi="Consolas" w:cs="Times New Roman"/>
+          <w:color w:val="A6ACCD"/>
+          <w:sz w:val="21"/>
+          <w:szCs w:val="21"/>
+        </w:rPr>
+        <w:t> []</w:t>
+      </w:r>
+    </w:p>
+    <w:p>
+      <w:pPr>
+        <w:shd w:val="clear" w:color="auto" w:fill="292D3E"/>
+        <w:spacing w:after="0" w:line="285" w:lineRule="atLeast"/>
+        <w:rPr>
+          <w:rFonts w:ascii="Consolas" w:eastAsia="Times New Roman" w:hAnsi="Consolas" w:cs="Times New Roman"/>
+          <w:color w:val="A6ACCD"/>
+          <w:sz w:val="21"/>
+          <w:szCs w:val="21"/>
+        </w:rPr>
+      </w:pPr>
+      <w:r>
+        <w:rPr>
+          <w:rFonts w:ascii="Consolas" w:eastAsia="Times New Roman" w:hAnsi="Consolas" w:cs="Times New Roman"/>
+          <w:color w:val="A6ACCD"/>
+          <w:sz w:val="21"/>
+          <w:szCs w:val="21"/>
+        </w:rPr>
+        <w:t>  </w:t>
+      </w:r>
+      <w:r>
+        <w:rPr>
+          <w:rFonts w:ascii="Consolas" w:eastAsia="Times New Roman" w:hAnsi="Consolas" w:cs="Times New Roman"/>
+          <w:color w:val="89DDFF"/>
+          <w:sz w:val="21"/>
+          <w:szCs w:val="21"/>
+        </w:rPr>
+        <w:t>}</w:t>
+      </w:r>
+    </w:p>
+    <w:p>
+      <w:pPr>
+        <w:shd w:val="clear" w:color="auto" w:fill="292D3E"/>
+        <w:spacing w:after="0" w:line="285" w:lineRule="atLeast"/>
+        <w:rPr>
+          <w:rFonts w:ascii="Consolas" w:eastAsia="Times New Roman" w:hAnsi="Consolas" w:cs="Times New Roman"/>
+          <w:color w:val="A6ACCD"/>
+          <w:sz w:val="21"/>
+          <w:szCs w:val="21"/>
+        </w:rPr>
+      </w:pPr>
+      <w:r>
+        <w:rPr>
+          <w:rFonts w:ascii="Consolas" w:eastAsia="Times New Roman" w:hAnsi="Consolas" w:cs="Times New Roman"/>
+          <w:color w:val="89DDFF"/>
+          <w:sz w:val="21"/>
+          <w:szCs w:val="21"/>
+        </w:rPr>
+        <w:t>},</w:t>
+      </w:r>
+    </w:p>
+    <w:p>
+      <w:pPr>
+        <w:shd w:val="clear" w:color="auto" w:fill="292D3E"/>
+        <w:spacing w:after="0" w:line="285" w:lineRule="atLeast"/>
+        <w:rPr>
+          <w:rFonts w:ascii="Consolas" w:eastAsia="Times New Roman" w:hAnsi="Consolas" w:cs="Times New Roman"/>
+          <w:color w:val="A6ACCD"/>
+          <w:sz w:val="21"/>
+          <w:szCs w:val="21"/>
+        </w:rPr>
+      </w:pPr>
+      <w:proofErr w:type="gramStart"/>
+      <w:r>
+        <w:rPr>
+          <w:rFonts w:ascii="Consolas" w:eastAsia="Times New Roman" w:hAnsi="Consolas" w:cs="Times New Roman"/>
+          <w:color w:val="82AAFF"/>
+          <w:sz w:val="21"/>
+          <w:szCs w:val="21"/>
+        </w:rPr>
+        <w:t>mounted</w:t>
+      </w:r>
+      <w:r>
+        <w:rPr>
+          <w:rFonts w:ascii="Consolas" w:eastAsia="Times New Roman" w:hAnsi="Consolas" w:cs="Times New Roman"/>
+          <w:color w:val="89DDFF"/>
+          <w:sz w:val="21"/>
+          <w:szCs w:val="21"/>
+        </w:rPr>
+        <w:t>(</w:t>
+      </w:r>
+      <w:proofErr w:type="gramEnd"/>
+      <w:r>
+        <w:rPr>
+          <w:rFonts w:ascii="Consolas" w:eastAsia="Times New Roman" w:hAnsi="Consolas" w:cs="Times New Roman"/>
+          <w:color w:val="89DDFF"/>
+          <w:sz w:val="21"/>
+          <w:szCs w:val="21"/>
+        </w:rPr>
+        <w:t>)</w:t>
+      </w:r>
+      <w:r>
+        <w:rPr>
+          <w:rFonts w:ascii="Consolas" w:eastAsia="Times New Roman" w:hAnsi="Consolas" w:cs="Times New Roman"/>
+          <w:color w:val="A6ACCD"/>
+          <w:sz w:val="21"/>
+          <w:szCs w:val="21"/>
+        </w:rPr>
+        <w:t> </w:t>
+      </w:r>
+      <w:r>
+        <w:rPr>
+          <w:rFonts w:ascii="Consolas" w:eastAsia="Times New Roman" w:hAnsi="Consolas" w:cs="Times New Roman"/>
+          <w:color w:val="89DDFF"/>
+          <w:sz w:val="21"/>
+          <w:szCs w:val="21"/>
+        </w:rPr>
+        <w:t>{</w:t>
+      </w:r>
+    </w:p>
+    <w:p>
+      <w:pPr>
+        <w:shd w:val="clear" w:color="auto" w:fill="292D3E"/>
+        <w:spacing w:line="285" w:lineRule="atLeast"/>
+        <w:rPr>
+          <w:rFonts w:ascii="Consolas" w:eastAsia="Times New Roman" w:hAnsi="Consolas" w:cs="Times New Roman"/>
+          <w:color w:val="A6ACCD"/>
+          <w:sz w:val="21"/>
+          <w:szCs w:val="21"/>
+        </w:rPr>
+      </w:pPr>
+      <w:r>
+        <w:rPr>
+          <w:rFonts w:ascii="Consolas" w:eastAsia="Times New Roman" w:hAnsi="Consolas" w:cs="Times New Roman"/>
+          <w:color w:val="A6ACCD"/>
+          <w:sz w:val="21"/>
+          <w:szCs w:val="21"/>
+        </w:rPr>
+        <w:t>  </w:t>
+      </w:r>
+      <w:proofErr w:type="gramStart"/>
+      <w:r>
+        <w:rPr>
+          <w:rFonts w:ascii="Consolas" w:eastAsia="Times New Roman" w:hAnsi="Consolas" w:cs="Times New Roman"/>
+          <w:color w:val="82AAFF"/>
+          <w:sz w:val="21"/>
+          <w:szCs w:val="21"/>
+        </w:rPr>
+        <w:t>fetch</w:t>
+      </w:r>
+      <w:r>
+        <w:rPr>
+          <w:rFonts w:ascii="Consolas" w:eastAsia="Times New Roman" w:hAnsi="Consolas" w:cs="Times New Roman"/>
+          <w:color w:val="A6ACCD"/>
+          <w:sz w:val="21"/>
+          <w:szCs w:val="21"/>
+        </w:rPr>
+        <w:t>(</w:t>
+      </w:r>
+      <w:proofErr w:type="gramEnd"/>
+      <w:r>
+        <w:rPr>
+          <w:rFonts w:ascii="Consolas" w:eastAsia="Times New Roman" w:hAnsi="Consolas" w:cs="Times New Roman"/>
+          <w:color w:val="89DDFF"/>
+          <w:sz w:val="21"/>
+          <w:szCs w:val="21"/>
+        </w:rPr>
+        <w:t>'</w:t>
+      </w:r>
+      <w:r>
+        <w:rPr>
+          <w:rFonts w:ascii="Consolas" w:eastAsia="Times New Roman" w:hAnsi="Consolas" w:cs="Times New Roman"/>
+          <w:color w:val="C3E88D"/>
+          <w:sz w:val="21"/>
+          <w:szCs w:val="21"/>
+        </w:rPr>
+        <w:t>http://localhost:3000/posts/</w:t>
+      </w:r>
+      <w:r>
+        <w:rPr>
+          <w:rFonts w:ascii="Consolas" w:eastAsia="Times New Roman" w:hAnsi="Consolas" w:cs="Times New Roman"/>
+          <w:color w:val="89DDFF"/>
+          <w:sz w:val="21"/>
+          <w:szCs w:val="21"/>
+        </w:rPr>
+        <w:t>'</w:t>
+      </w:r>
+      <w:r>
+        <w:rPr>
+          <w:rFonts w:ascii="Consolas" w:eastAsia="Times New Roman" w:hAnsi="Consolas" w:cs="Times New Roman"/>
+          <w:color w:val="A6ACCD"/>
+          <w:sz w:val="21"/>
+          <w:szCs w:val="21"/>
+        </w:rPr>
+        <w:t> </w:t>
+      </w:r>
+      <w:r>
+        <w:rPr>
+          <w:rFonts w:ascii="Consolas" w:eastAsia="Times New Roman" w:hAnsi="Consolas" w:cs="Times New Roman"/>
+          <w:color w:val="C792EA"/>
+          <w:sz w:val="21"/>
+          <w:szCs w:val="21"/>
+        </w:rPr>
+        <w:t>+</w:t>
+      </w:r>
+      <w:r>
+        <w:rPr>
+          <w:rFonts w:ascii="Consolas" w:eastAsia="Times New Roman" w:hAnsi="Consolas" w:cs="Times New Roman"/>
+          <w:color w:val="A6ACCD"/>
+          <w:sz w:val="21"/>
+          <w:szCs w:val="21"/>
+        </w:rPr>
+        <w:t> </w:t>
+      </w:r>
+      <w:r>
+        <w:rPr>
+          <w:rFonts w:ascii="Consolas" w:eastAsia="Times New Roman" w:hAnsi="Consolas" w:cs="Times New Roman"/>
+          <w:i/>
+          <w:iCs/>
+          <w:color w:val="FF5370"/>
+          <w:sz w:val="21"/>
+          <w:szCs w:val="21"/>
+        </w:rPr>
+        <w:t>this</w:t>
+      </w:r>
+      <w:r>
+        <w:rPr>
+          <w:rFonts w:ascii="Consolas" w:eastAsia="Times New Roman" w:hAnsi="Consolas" w:cs="Times New Roman"/>
+          <w:color w:val="89DDFF"/>
+          <w:sz w:val="21"/>
+          <w:szCs w:val="21"/>
+        </w:rPr>
+        <w:t>.</w:t>
+      </w:r>
+      <w:r>
+        <w:rPr>
+          <w:rFonts w:ascii="Consolas" w:eastAsia="Times New Roman" w:hAnsi="Consolas" w:cs="Times New Roman"/>
+          <w:color w:val="A6ACCD"/>
+          <w:sz w:val="21"/>
+          <w:szCs w:val="21"/>
+        </w:rPr>
+        <w:t>id)</w:t>
+      </w:r>
+    </w:p>
+    <w:p>
+      <w:pPr>
+        <w:shd w:val="clear" w:color="auto" w:fill="292D3E"/>
+        <w:spacing w:after="0" w:line="285" w:lineRule="atLeast"/>
+        <w:rPr>
+          <w:rFonts w:ascii="Consolas" w:eastAsia="Times New Roman" w:hAnsi="Consolas" w:cs="Times New Roman"/>
+          <w:color w:val="A6ACCD"/>
+          <w:sz w:val="21"/>
+          <w:szCs w:val="21"/>
+        </w:rPr>
+      </w:pPr>
+      <w:r>
+        <w:rPr>
+          <w:rFonts w:ascii="Consolas" w:eastAsia="Times New Roman" w:hAnsi="Consolas" w:cs="Times New Roman"/>
+          <w:color w:val="A6ACCD"/>
+          <w:sz w:val="21"/>
+          <w:szCs w:val="21"/>
+        </w:rPr>
+        <w:t>  </w:t>
+      </w:r>
+      <w:proofErr w:type="gramStart"/>
+      <w:r>
+        <w:rPr>
+          <w:rFonts w:ascii="Consolas" w:eastAsia="Times New Roman" w:hAnsi="Consolas" w:cs="Times New Roman"/>
+          <w:color w:val="89DDFF"/>
+          <w:sz w:val="21"/>
+          <w:szCs w:val="21"/>
+        </w:rPr>
+        <w:t>.</w:t>
+      </w:r>
+      <w:r>
+        <w:rPr>
+          <w:rFonts w:ascii="Consolas" w:eastAsia="Times New Roman" w:hAnsi="Consolas" w:cs="Times New Roman"/>
+          <w:color w:val="82AAFF"/>
+          <w:sz w:val="21"/>
+          <w:szCs w:val="21"/>
+        </w:rPr>
+        <w:t>then</w:t>
+      </w:r>
+      <w:proofErr w:type="gramEnd"/>
+      <w:r>
+        <w:rPr>
+          <w:rFonts w:ascii="Consolas" w:eastAsia="Times New Roman" w:hAnsi="Consolas" w:cs="Times New Roman"/>
+          <w:color w:val="A6ACCD"/>
+          <w:sz w:val="21"/>
+          <w:szCs w:val="21"/>
+        </w:rPr>
+        <w:t>(</w:t>
+      </w:r>
+      <w:r>
+        <w:rPr>
+          <w:rFonts w:ascii="Consolas" w:eastAsia="Times New Roman" w:hAnsi="Consolas" w:cs="Times New Roman"/>
+          <w:color w:val="FF5370"/>
+          <w:sz w:val="21"/>
+          <w:szCs w:val="21"/>
+        </w:rPr>
+        <w:t>res</w:t>
+      </w:r>
+      <w:r>
+        <w:rPr>
+          <w:rFonts w:ascii="Consolas" w:eastAsia="Times New Roman" w:hAnsi="Consolas" w:cs="Times New Roman"/>
+          <w:color w:val="A6ACCD"/>
+          <w:sz w:val="21"/>
+          <w:szCs w:val="21"/>
+        </w:rPr>
+        <w:t> </w:t>
+      </w:r>
+      <w:r>
+        <w:rPr>
+          <w:rFonts w:ascii="Consolas" w:eastAsia="Times New Roman" w:hAnsi="Consolas" w:cs="Times New Roman"/>
+          <w:color w:val="C792EA"/>
+          <w:sz w:val="21"/>
+          <w:szCs w:val="21"/>
+        </w:rPr>
+        <w:t>=&gt;</w:t>
+      </w:r>
+      <w:r>
+        <w:rPr>
+          <w:rFonts w:ascii="Consolas" w:eastAsia="Times New Roman" w:hAnsi="Consolas" w:cs="Times New Roman"/>
+          <w:color w:val="A6ACCD"/>
+          <w:sz w:val="21"/>
+          <w:szCs w:val="21"/>
+        </w:rPr>
+        <w:t> </w:t>
+      </w:r>
+      <w:proofErr w:type="spellStart"/>
+      <w:r>
+        <w:rPr>
+          <w:rFonts w:ascii="Consolas" w:eastAsia="Times New Roman" w:hAnsi="Consolas" w:cs="Times New Roman"/>
+          <w:color w:val="A6ACCD"/>
+          <w:sz w:val="21"/>
+          <w:szCs w:val="21"/>
+        </w:rPr>
+        <w:t>res</w:t>
+      </w:r>
+      <w:r>
+        <w:rPr>
+          <w:rFonts w:ascii="Consolas" w:eastAsia="Times New Roman" w:hAnsi="Consolas" w:cs="Times New Roman"/>
+          <w:color w:val="89DDFF"/>
+          <w:sz w:val="21"/>
+          <w:szCs w:val="21"/>
+        </w:rPr>
+        <w:t>.</w:t>
+      </w:r>
+      <w:r>
+        <w:rPr>
+          <w:rFonts w:ascii="Consolas" w:eastAsia="Times New Roman" w:hAnsi="Consolas" w:cs="Times New Roman"/>
+          <w:color w:val="82AAFF"/>
+          <w:sz w:val="21"/>
+          <w:szCs w:val="21"/>
+        </w:rPr>
+        <w:t>json</w:t>
+      </w:r>
+      <w:proofErr w:type="spellEnd"/>
+      <w:r>
+        <w:rPr>
+          <w:rFonts w:ascii="Consolas" w:eastAsia="Times New Roman" w:hAnsi="Consolas" w:cs="Times New Roman"/>
+          <w:color w:val="A6ACCD"/>
+          <w:sz w:val="21"/>
+          <w:szCs w:val="21"/>
+        </w:rPr>
+        <w:t>())</w:t>
+      </w:r>
+    </w:p>
+    <w:p>
+      <w:pPr>
+        <w:shd w:val="clear" w:color="auto" w:fill="292D3E"/>
+        <w:spacing w:after="0" w:line="285" w:lineRule="atLeast"/>
+        <w:rPr>
+          <w:rFonts w:ascii="Consolas" w:eastAsia="Times New Roman" w:hAnsi="Consolas" w:cs="Times New Roman"/>
+          <w:color w:val="A6ACCD"/>
+          <w:sz w:val="21"/>
+          <w:szCs w:val="21"/>
+        </w:rPr>
+      </w:pPr>
+      <w:r>
+        <w:rPr>
+          <w:rFonts w:ascii="Consolas" w:eastAsia="Times New Roman" w:hAnsi="Consolas" w:cs="Times New Roman"/>
+          <w:color w:val="A6ACCD"/>
+          <w:sz w:val="21"/>
+          <w:szCs w:val="21"/>
+        </w:rPr>
+        <w:t>  </w:t>
+      </w:r>
+      <w:proofErr w:type="gramStart"/>
+      <w:r>
+        <w:rPr>
+          <w:rFonts w:ascii="Consolas" w:eastAsia="Times New Roman" w:hAnsi="Consolas" w:cs="Times New Roman"/>
+          <w:color w:val="89DDFF"/>
+          <w:sz w:val="21"/>
+          <w:szCs w:val="21"/>
+        </w:rPr>
+        <w:t>.</w:t>
+      </w:r>
+      <w:r>
+        <w:rPr>
+          <w:rFonts w:ascii="Consolas" w:eastAsia="Times New Roman" w:hAnsi="Consolas" w:cs="Times New Roman"/>
+          <w:color w:val="82AAFF"/>
+          <w:sz w:val="21"/>
+          <w:szCs w:val="21"/>
+        </w:rPr>
+        <w:t>then</w:t>
+      </w:r>
+      <w:proofErr w:type="gramEnd"/>
+      <w:r>
+        <w:rPr>
+          <w:rFonts w:ascii="Consolas" w:eastAsia="Times New Roman" w:hAnsi="Consolas" w:cs="Times New Roman"/>
+          <w:color w:val="A6ACCD"/>
+          <w:sz w:val="21"/>
+          <w:szCs w:val="21"/>
+        </w:rPr>
+        <w:t>(</w:t>
+      </w:r>
+      <w:r>
+        <w:rPr>
+          <w:rFonts w:ascii="Consolas" w:eastAsia="Times New Roman" w:hAnsi="Consolas" w:cs="Times New Roman"/>
+          <w:color w:val="FF5370"/>
+          <w:sz w:val="21"/>
+          <w:szCs w:val="21"/>
+        </w:rPr>
+        <w:t>data</w:t>
+      </w:r>
+      <w:r>
+        <w:rPr>
+          <w:rFonts w:ascii="Consolas" w:eastAsia="Times New Roman" w:hAnsi="Consolas" w:cs="Times New Roman"/>
+          <w:color w:val="A6ACCD"/>
+          <w:sz w:val="21"/>
+          <w:szCs w:val="21"/>
+        </w:rPr>
+        <w:t> </w:t>
+      </w:r>
+      <w:r>
+        <w:rPr>
+          <w:rFonts w:ascii="Consolas" w:eastAsia="Times New Roman" w:hAnsi="Consolas" w:cs="Times New Roman"/>
+          <w:color w:val="C792EA"/>
+          <w:sz w:val="21"/>
+          <w:szCs w:val="21"/>
+        </w:rPr>
+        <w:t>=&gt;</w:t>
+      </w:r>
+      <w:r>
+        <w:rPr>
+          <w:rFonts w:ascii="Consolas" w:eastAsia="Times New Roman" w:hAnsi="Consolas" w:cs="Times New Roman"/>
+          <w:color w:val="A6ACCD"/>
+          <w:sz w:val="21"/>
+          <w:szCs w:val="21"/>
+        </w:rPr>
+        <w:t> </w:t>
+      </w:r>
+      <w:proofErr w:type="spellStart"/>
+      <w:r>
+        <w:rPr>
+          <w:rFonts w:ascii="Consolas" w:eastAsia="Times New Roman" w:hAnsi="Consolas" w:cs="Times New Roman"/>
+          <w:i/>
+          <w:iCs/>
+          <w:color w:val="FF5370"/>
+          <w:sz w:val="21"/>
+          <w:szCs w:val="21"/>
+        </w:rPr>
+        <w:t>this</w:t>
+      </w:r>
+      <w:r>
+        <w:rPr>
+          <w:rFonts w:ascii="Consolas" w:eastAsia="Times New Roman" w:hAnsi="Consolas" w:cs="Times New Roman"/>
+          <w:color w:val="89DDFF"/>
+          <w:sz w:val="21"/>
+          <w:szCs w:val="21"/>
+        </w:rPr>
+        <w:t>.</w:t>
+      </w:r>
+      <w:r>
+        <w:rPr>
+          <w:rFonts w:ascii="Consolas" w:eastAsia="Times New Roman" w:hAnsi="Consolas" w:cs="Times New Roman"/>
+          <w:color w:val="A6ACCD"/>
+          <w:sz w:val="21"/>
+          <w:szCs w:val="21"/>
+        </w:rPr>
+        <w:t>post</w:t>
+      </w:r>
+      <w:proofErr w:type="spellEnd"/>
+      <w:r>
+        <w:rPr>
+          <w:rFonts w:ascii="Consolas" w:eastAsia="Times New Roman" w:hAnsi="Consolas" w:cs="Times New Roman"/>
+          <w:color w:val="A6ACCD"/>
+          <w:sz w:val="21"/>
+          <w:szCs w:val="21"/>
+        </w:rPr>
+        <w:t> </w:t>
+      </w:r>
+      <w:r>
+        <w:rPr>
+          <w:rFonts w:ascii="Consolas" w:eastAsia="Times New Roman" w:hAnsi="Consolas" w:cs="Times New Roman"/>
+          <w:color w:val="C792EA"/>
+          <w:sz w:val="21"/>
+          <w:szCs w:val="21"/>
+        </w:rPr>
+        <w:t>=</w:t>
+      </w:r>
+      <w:r>
+        <w:rPr>
+          <w:rFonts w:ascii="Consolas" w:eastAsia="Times New Roman" w:hAnsi="Consolas" w:cs="Times New Roman"/>
+          <w:color w:val="A6ACCD"/>
+          <w:sz w:val="21"/>
+          <w:szCs w:val="21"/>
+        </w:rPr>
+        <w:t> data)</w:t>
+      </w:r>
+    </w:p>
+    <w:p>
+      <w:pPr>
+        <w:shd w:val="clear" w:color="auto" w:fill="292D3E"/>
+        <w:spacing w:after="0" w:line="285" w:lineRule="atLeast"/>
+        <w:rPr>
+          <w:rFonts w:ascii="Consolas" w:eastAsia="Times New Roman" w:hAnsi="Consolas" w:cs="Times New Roman"/>
+          <w:color w:val="A6ACCD"/>
+          <w:sz w:val="21"/>
+          <w:szCs w:val="21"/>
+        </w:rPr>
+      </w:pPr>
+      <w:r>
+        <w:rPr>
+          <w:rFonts w:ascii="Consolas" w:eastAsia="Times New Roman" w:hAnsi="Consolas" w:cs="Times New Roman"/>
+          <w:color w:val="A6ACCD"/>
+          <w:sz w:val="21"/>
+          <w:szCs w:val="21"/>
+        </w:rPr>
+        <w:t>  </w:t>
+      </w:r>
+      <w:proofErr w:type="gramStart"/>
+      <w:r>
+        <w:rPr>
+          <w:rFonts w:ascii="Consolas" w:eastAsia="Times New Roman" w:hAnsi="Consolas" w:cs="Times New Roman"/>
+          <w:color w:val="89DDFF"/>
+          <w:sz w:val="21"/>
+          <w:szCs w:val="21"/>
+        </w:rPr>
+        <w:t>.</w:t>
+      </w:r>
+      <w:r>
+        <w:rPr>
+          <w:rFonts w:ascii="Consolas" w:eastAsia="Times New Roman" w:hAnsi="Consolas" w:cs="Times New Roman"/>
+          <w:color w:val="82AAFF"/>
+          <w:sz w:val="21"/>
+          <w:szCs w:val="21"/>
+        </w:rPr>
+        <w:t>catch</w:t>
+      </w:r>
+      <w:proofErr w:type="gramEnd"/>
+      <w:r>
+        <w:rPr>
+          <w:rFonts w:ascii="Consolas" w:eastAsia="Times New Roman" w:hAnsi="Consolas" w:cs="Times New Roman"/>
+          <w:color w:val="A6ACCD"/>
+          <w:sz w:val="21"/>
+          <w:szCs w:val="21"/>
+        </w:rPr>
+        <w:t>(</w:t>
+      </w:r>
+      <w:r>
+        <w:rPr>
+          <w:rFonts w:ascii="Consolas" w:eastAsia="Times New Roman" w:hAnsi="Consolas" w:cs="Times New Roman"/>
+          <w:color w:val="FF5370"/>
+          <w:sz w:val="21"/>
+          <w:szCs w:val="21"/>
+        </w:rPr>
+        <w:t>err</w:t>
+      </w:r>
+      <w:r>
+        <w:rPr>
+          <w:rFonts w:ascii="Consolas" w:eastAsia="Times New Roman" w:hAnsi="Consolas" w:cs="Times New Roman"/>
+          <w:color w:val="A6ACCD"/>
+          <w:sz w:val="21"/>
+          <w:szCs w:val="21"/>
+        </w:rPr>
+        <w:t> </w:t>
+      </w:r>
+      <w:r>
+        <w:rPr>
+          <w:rFonts w:ascii="Consolas" w:eastAsia="Times New Roman" w:hAnsi="Consolas" w:cs="Times New Roman"/>
+          <w:color w:val="C792EA"/>
+          <w:sz w:val="21"/>
+          <w:szCs w:val="21"/>
+        </w:rPr>
+        <w:t>=&gt;</w:t>
+      </w:r>
+      <w:r>
+        <w:rPr>
+          <w:rFonts w:ascii="Consolas" w:eastAsia="Times New Roman" w:hAnsi="Consolas" w:cs="Times New Roman"/>
+          <w:color w:val="A6ACCD"/>
+          <w:sz w:val="21"/>
+          <w:szCs w:val="21"/>
+        </w:rPr>
+        <w:t> console</w:t>
+      </w:r>
+      <w:r>
+        <w:rPr>
+          <w:rFonts w:ascii="Consolas" w:eastAsia="Times New Roman" w:hAnsi="Consolas" w:cs="Times New Roman"/>
+          <w:color w:val="89DDFF"/>
+          <w:sz w:val="21"/>
+          <w:szCs w:val="21"/>
+        </w:rPr>
+        <w:t>.</w:t>
+      </w:r>
+      <w:r>
+        <w:rPr>
+          <w:rFonts w:ascii="Consolas" w:eastAsia="Times New Roman" w:hAnsi="Consolas" w:cs="Times New Roman"/>
+          <w:color w:val="82AAFF"/>
+          <w:sz w:val="21"/>
+          <w:szCs w:val="21"/>
+        </w:rPr>
+        <w:t>log</w:t>
+      </w:r>
+      <w:r>
+        <w:rPr>
+          <w:rFonts w:ascii="Consolas" w:eastAsia="Times New Roman" w:hAnsi="Consolas" w:cs="Times New Roman"/>
+          <w:color w:val="A6ACCD"/>
+          <w:sz w:val="21"/>
+          <w:szCs w:val="21"/>
+        </w:rPr>
+        <w:t>(err))</w:t>
+      </w:r>
+    </w:p>
+    <w:p>
+      <w:pPr>
+        <w:shd w:val="clear" w:color="auto" w:fill="292D3E"/>
+        <w:spacing w:after="0" w:line="285" w:lineRule="atLeast"/>
+        <w:rPr>
+          <w:rFonts w:ascii="Consolas" w:eastAsia="Times New Roman" w:hAnsi="Consolas" w:cs="Times New Roman"/>
+          <w:color w:val="A6ACCD"/>
+          <w:sz w:val="21"/>
+          <w:szCs w:val="21"/>
+        </w:rPr>
+      </w:pPr>
+      <w:r>
+        <w:rPr>
+          <w:rFonts w:ascii="Consolas" w:eastAsia="Times New Roman" w:hAnsi="Consolas" w:cs="Times New Roman"/>
+          <w:color w:val="89DDFF"/>
+          <w:sz w:val="21"/>
+          <w:szCs w:val="21"/>
+        </w:rPr>
+        <w:t>},</w:t>
+      </w:r>
+    </w:p>
     <w:p/>
     <w:sectPr>
       <w:pgSz w:w="12240" w:h="15840"/>
-      <w:pgMar w:top="1417" w:right="1417" w:bottom="1417" w:left="1417" w:header="708" w:footer="708" w:gutter="0"/>
+      <w:pgMar w:top="1417" w:right="1417" w:bottom="1276" w:left="1417" w:header="708" w:footer="708" w:gutter="0"/>
       <w:cols w:space="708"/>
       <w:docGrid w:linePitch="360"/>
     </w:sectPr>
@@ -1059,7 +3710,26 @@
   <w:style w:type="paragraph" w:default="1" w:styleId="Normal">
     <w:name w:val="Normal"/>
     <w:qFormat/>
-    <w:rsid w:val="004A7839"/>
+    <w:rsid w:val="002504ED"/>
+  </w:style>
+  <w:style w:type="paragraph" w:styleId="Titre2">
+    <w:name w:val="heading 2"/>
+    <w:basedOn w:val="Normal"/>
+    <w:link w:val="Titre2Car"/>
+    <w:uiPriority w:val="9"/>
+    <w:qFormat/>
+    <w:rsid w:val="002504ED"/>
+    <w:pPr>
+      <w:spacing w:before="100" w:beforeAutospacing="1" w:after="100" w:afterAutospacing="1" w:line="240" w:lineRule="auto"/>
+      <w:outlineLvl w:val="1"/>
+    </w:pPr>
+    <w:rPr>
+      <w:rFonts w:ascii="Times New Roman" w:eastAsia="Times New Roman" w:hAnsi="Times New Roman" w:cs="Times New Roman"/>
+      <w:b/>
+      <w:bCs/>
+      <w:sz w:val="36"/>
+      <w:szCs w:val="36"/>
+    </w:rPr>
   </w:style>
   <w:style w:type="character" w:default="1" w:styleId="Policepardfaut">
     <w:name w:val="Default Paragraph Font"/>
@@ -1106,6 +3776,124 @@
         <w:insideV w:val="single" w:sz="4" w:space="0" w:color="auto"/>
       </w:tblBorders>
     </w:tblPr>
+  </w:style>
+  <w:style w:type="paragraph" w:styleId="NormalWeb">
+    <w:name w:val="Normal (Web)"/>
+    <w:basedOn w:val="Normal"/>
+    <w:uiPriority w:val="99"/>
+    <w:unhideWhenUsed/>
+    <w:rsid w:val="00B22E6C"/>
+    <w:pPr>
+      <w:spacing w:before="100" w:beforeAutospacing="1" w:after="100" w:afterAutospacing="1" w:line="240" w:lineRule="auto"/>
+    </w:pPr>
+    <w:rPr>
+      <w:rFonts w:ascii="Times New Roman" w:eastAsia="Times New Roman" w:hAnsi="Times New Roman" w:cs="Times New Roman"/>
+      <w:sz w:val="24"/>
+      <w:szCs w:val="24"/>
+    </w:rPr>
+  </w:style>
+  <w:style w:type="paragraph" w:styleId="PrformatHTML">
+    <w:name w:val="HTML Preformatted"/>
+    <w:basedOn w:val="Normal"/>
+    <w:link w:val="PrformatHTMLCar"/>
+    <w:uiPriority w:val="99"/>
+    <w:unhideWhenUsed/>
+    <w:rsid w:val="00B22E6C"/>
+    <w:pPr>
+      <w:tabs>
+        <w:tab w:val="left" w:pos="916"/>
+        <w:tab w:val="left" w:pos="1832"/>
+        <w:tab w:val="left" w:pos="2748"/>
+        <w:tab w:val="left" w:pos="3664"/>
+        <w:tab w:val="left" w:pos="4580"/>
+        <w:tab w:val="left" w:pos="5496"/>
+        <w:tab w:val="left" w:pos="6412"/>
+        <w:tab w:val="left" w:pos="7328"/>
+        <w:tab w:val="left" w:pos="8244"/>
+        <w:tab w:val="left" w:pos="9160"/>
+        <w:tab w:val="left" w:pos="10076"/>
+        <w:tab w:val="left" w:pos="10992"/>
+        <w:tab w:val="left" w:pos="11908"/>
+        <w:tab w:val="left" w:pos="12824"/>
+        <w:tab w:val="left" w:pos="13740"/>
+        <w:tab w:val="left" w:pos="14656"/>
+      </w:tabs>
+      <w:spacing w:after="0" w:line="240" w:lineRule="auto"/>
+    </w:pPr>
+    <w:rPr>
+      <w:rFonts w:ascii="Courier New" w:eastAsia="Times New Roman" w:hAnsi="Courier New" w:cs="Courier New"/>
+      <w:sz w:val="20"/>
+      <w:szCs w:val="20"/>
+    </w:rPr>
+  </w:style>
+  <w:style w:type="character" w:customStyle="1" w:styleId="PrformatHTMLCar">
+    <w:name w:val="Préformaté HTML Car"/>
+    <w:basedOn w:val="Policepardfaut"/>
+    <w:link w:val="PrformatHTML"/>
+    <w:uiPriority w:val="99"/>
+    <w:rsid w:val="00B22E6C"/>
+    <w:rPr>
+      <w:rFonts w:ascii="Courier New" w:eastAsia="Times New Roman" w:hAnsi="Courier New" w:cs="Courier New"/>
+      <w:sz w:val="20"/>
+      <w:szCs w:val="20"/>
+    </w:rPr>
+  </w:style>
+  <w:style w:type="character" w:styleId="CodeHTML">
+    <w:name w:val="HTML Code"/>
+    <w:basedOn w:val="Policepardfaut"/>
+    <w:uiPriority w:val="99"/>
+    <w:semiHidden/>
+    <w:unhideWhenUsed/>
+    <w:rsid w:val="00B22E6C"/>
+    <w:rPr>
+      <w:rFonts w:ascii="Courier New" w:eastAsia="Times New Roman" w:hAnsi="Courier New" w:cs="Courier New"/>
+      <w:sz w:val="20"/>
+      <w:szCs w:val="20"/>
+    </w:rPr>
+  </w:style>
+  <w:style w:type="character" w:customStyle="1" w:styleId="Titre2Car">
+    <w:name w:val="Titre 2 Car"/>
+    <w:basedOn w:val="Policepardfaut"/>
+    <w:link w:val="Titre2"/>
+    <w:uiPriority w:val="9"/>
+    <w:rsid w:val="002504ED"/>
+    <w:rPr>
+      <w:rFonts w:ascii="Times New Roman" w:eastAsia="Times New Roman" w:hAnsi="Times New Roman" w:cs="Times New Roman"/>
+      <w:b/>
+      <w:bCs/>
+      <w:sz w:val="36"/>
+      <w:szCs w:val="36"/>
+    </w:rPr>
+  </w:style>
+  <w:style w:type="paragraph" w:styleId="Textedebulles">
+    <w:name w:val="Balloon Text"/>
+    <w:basedOn w:val="Normal"/>
+    <w:link w:val="TextedebullesCar"/>
+    <w:uiPriority w:val="99"/>
+    <w:semiHidden/>
+    <w:unhideWhenUsed/>
+    <w:rsid w:val="002504ED"/>
+    <w:pPr>
+      <w:spacing w:after="0" w:line="240" w:lineRule="auto"/>
+    </w:pPr>
+    <w:rPr>
+      <w:rFonts w:ascii="Segoe UI" w:hAnsi="Segoe UI" w:cs="Segoe UI"/>
+      <w:sz w:val="18"/>
+      <w:szCs w:val="18"/>
+    </w:rPr>
+  </w:style>
+  <w:style w:type="character" w:customStyle="1" w:styleId="TextedebullesCar">
+    <w:name w:val="Texte de bulles Car"/>
+    <w:basedOn w:val="Policepardfaut"/>
+    <w:link w:val="Textedebulles"/>
+    <w:uiPriority w:val="99"/>
+    <w:semiHidden/>
+    <w:rsid w:val="002504ED"/>
+    <w:rPr>
+      <w:rFonts w:ascii="Segoe UI" w:hAnsi="Segoe UI" w:cs="Segoe UI"/>
+      <w:sz w:val="18"/>
+      <w:szCs w:val="18"/>
+    </w:rPr>
   </w:style>
 </w:styles>
 </file>

</xml_diff>